<commit_message>
update SRD document structure
</commit_message>
<xml_diff>
--- a/01_doc/biz_spec/餐厅订餐系统_系统需求文档.docx
+++ b/01_doc/biz_spec/餐厅订餐系统_系统需求文档.docx
@@ -453,7 +453,7 @@
                                     <w:sz w:val="24"/>
                                     <w:szCs w:val="24"/>
                                   </w:rPr>
-                                  <w:t>2014-11-21</w:t>
+                                  <w:t>2014-11-22</w:t>
                                 </w:r>
                                 <w:r>
                                   <w:rPr>
@@ -707,7 +707,7 @@
                               <w:sz w:val="24"/>
                               <w:szCs w:val="24"/>
                             </w:rPr>
-                            <w:t>2014-11-21</w:t>
+                            <w:t>2014-11-22</w:t>
                           </w:r>
                           <w:r>
                             <w:rPr>
@@ -1100,7 +1100,7 @@
         <w:br w:type="page"/>
       </w:r>
     </w:p>
-    <w:bookmarkStart w:id="0" w:name="_Toc404374673" w:displacedByCustomXml="next"/>
+    <w:bookmarkStart w:id="0" w:name="_Toc404435524" w:displacedByCustomXml="next"/>
     <w:sdt>
       <w:sdtPr>
         <w:rPr>
@@ -1169,7 +1169,7 @@
             </w:rPr>
             <w:fldChar w:fldCharType="separate"/>
           </w:r>
-          <w:hyperlink w:anchor="_Toc404374673" w:history="1">
+          <w:hyperlink w:anchor="_Toc404435524" w:history="1">
             <w:r>
               <w:rPr>
                 <w:rStyle w:val="Hyperlink"/>
@@ -1197,7 +1197,7 @@
                 <w:noProof/>
                 <w:webHidden/>
               </w:rPr>
-              <w:instrText xml:space="preserve"> PAGEREF _Toc404374673 \h </w:instrText>
+              <w:instrText xml:space="preserve"> PAGEREF _Toc404435524 \h </w:instrText>
             </w:r>
             <w:r>
               <w:rPr>
@@ -1241,7 +1241,7 @@
               <w:lang w:eastAsia="zh-CN"/>
             </w:rPr>
           </w:pPr>
-          <w:hyperlink w:anchor="_Toc404374674" w:history="1">
+          <w:hyperlink w:anchor="_Toc404435525" w:history="1">
             <w:r>
               <w:rPr>
                 <w:rStyle w:val="Hyperlink"/>
@@ -1284,7 +1284,7 @@
                 <w:noProof/>
                 <w:webHidden/>
               </w:rPr>
-              <w:instrText xml:space="preserve"> PAGEREF _Toc404374674 \h </w:instrText>
+              <w:instrText xml:space="preserve"> PAGEREF _Toc404435525 \h </w:instrText>
             </w:r>
             <w:r>
               <w:rPr>
@@ -1328,7 +1328,7 @@
               <w:lang w:eastAsia="zh-CN"/>
             </w:rPr>
           </w:pPr>
-          <w:hyperlink w:anchor="_Toc404374675" w:history="1">
+          <w:hyperlink w:anchor="_Toc404435526" w:history="1">
             <w:r>
               <w:rPr>
                 <w:rStyle w:val="Hyperlink"/>
@@ -1371,7 +1371,7 @@
                 <w:noProof/>
                 <w:webHidden/>
               </w:rPr>
-              <w:instrText xml:space="preserve"> PAGEREF _Toc404374675 \h </w:instrText>
+              <w:instrText xml:space="preserve"> PAGEREF _Toc404435526 \h </w:instrText>
             </w:r>
             <w:r>
               <w:rPr>
@@ -1415,7 +1415,7 @@
               <w:lang w:eastAsia="zh-CN"/>
             </w:rPr>
           </w:pPr>
-          <w:hyperlink w:anchor="_Toc404374676" w:history="1">
+          <w:hyperlink w:anchor="_Toc404435527" w:history="1">
             <w:r>
               <w:rPr>
                 <w:rStyle w:val="Hyperlink"/>
@@ -1458,7 +1458,7 @@
                 <w:noProof/>
                 <w:webHidden/>
               </w:rPr>
-              <w:instrText xml:space="preserve"> PAGEREF _Toc404374676 \h </w:instrText>
+              <w:instrText xml:space="preserve"> PAGEREF _Toc404435527 \h </w:instrText>
             </w:r>
             <w:r>
               <w:rPr>
@@ -1502,7 +1502,7 @@
               <w:lang w:eastAsia="zh-CN"/>
             </w:rPr>
           </w:pPr>
-          <w:hyperlink w:anchor="_Toc404374677" w:history="1">
+          <w:hyperlink w:anchor="_Toc404435528" w:history="1">
             <w:r>
               <w:rPr>
                 <w:rStyle w:val="Hyperlink"/>
@@ -1545,7 +1545,7 @@
                 <w:noProof/>
                 <w:webHidden/>
               </w:rPr>
-              <w:instrText xml:space="preserve"> PAGEREF _Toc404374677 \h </w:instrText>
+              <w:instrText xml:space="preserve"> PAGEREF _Toc404435528 \h </w:instrText>
             </w:r>
             <w:r>
               <w:rPr>
@@ -1589,7 +1589,7 @@
               <w:lang w:eastAsia="zh-CN"/>
             </w:rPr>
           </w:pPr>
-          <w:hyperlink w:anchor="_Toc404374678" w:history="1">
+          <w:hyperlink w:anchor="_Toc404435529" w:history="1">
             <w:r>
               <w:rPr>
                 <w:rStyle w:val="Hyperlink"/>
@@ -1632,7 +1632,7 @@
                 <w:noProof/>
                 <w:webHidden/>
               </w:rPr>
-              <w:instrText xml:space="preserve"> PAGEREF _Toc404374678 \h </w:instrText>
+              <w:instrText xml:space="preserve"> PAGEREF _Toc404435529 \h </w:instrText>
             </w:r>
             <w:r>
               <w:rPr>
@@ -1676,7 +1676,7 @@
               <w:lang w:eastAsia="zh-CN"/>
             </w:rPr>
           </w:pPr>
-          <w:hyperlink w:anchor="_Toc404374679" w:history="1">
+          <w:hyperlink w:anchor="_Toc404435530" w:history="1">
             <w:r>
               <w:rPr>
                 <w:rStyle w:val="Hyperlink"/>
@@ -1719,7 +1719,7 @@
                 <w:noProof/>
                 <w:webHidden/>
               </w:rPr>
-              <w:instrText xml:space="preserve"> PAGEREF _Toc404374679 \h </w:instrText>
+              <w:instrText xml:space="preserve"> PAGEREF _Toc404435530 \h </w:instrText>
             </w:r>
             <w:r>
               <w:rPr>
@@ -1763,7 +1763,7 @@
               <w:lang w:eastAsia="zh-CN"/>
             </w:rPr>
           </w:pPr>
-          <w:hyperlink w:anchor="_Toc404374680" w:history="1">
+          <w:hyperlink w:anchor="_Toc404435531" w:history="1">
             <w:r>
               <w:rPr>
                 <w:rStyle w:val="Hyperlink"/>
@@ -1806,7 +1806,7 @@
                 <w:noProof/>
                 <w:webHidden/>
               </w:rPr>
-              <w:instrText xml:space="preserve"> PAGEREF _Toc404374680 \h </w:instrText>
+              <w:instrText xml:space="preserve"> PAGEREF _Toc404435531 \h </w:instrText>
             </w:r>
             <w:r>
               <w:rPr>
@@ -1850,7 +1850,7 @@
               <w:lang w:eastAsia="zh-CN"/>
             </w:rPr>
           </w:pPr>
-          <w:hyperlink w:anchor="_Toc404374681" w:history="1">
+          <w:hyperlink w:anchor="_Toc404435532" w:history="1">
             <w:r>
               <w:rPr>
                 <w:rStyle w:val="Hyperlink"/>
@@ -1893,7 +1893,7 @@
                 <w:noProof/>
                 <w:webHidden/>
               </w:rPr>
-              <w:instrText xml:space="preserve"> PAGEREF _Toc404374681 \h </w:instrText>
+              <w:instrText xml:space="preserve"> PAGEREF _Toc404435532 \h </w:instrText>
             </w:r>
             <w:r>
               <w:rPr>
@@ -1937,7 +1937,7 @@
               <w:lang w:eastAsia="zh-CN"/>
             </w:rPr>
           </w:pPr>
-          <w:hyperlink w:anchor="_Toc404374682" w:history="1">
+          <w:hyperlink w:anchor="_Toc404435533" w:history="1">
             <w:r>
               <w:rPr>
                 <w:rStyle w:val="Hyperlink"/>
@@ -1980,7 +1980,7 @@
                 <w:noProof/>
                 <w:webHidden/>
               </w:rPr>
-              <w:instrText xml:space="preserve"> PAGEREF _Toc404374682 \h </w:instrText>
+              <w:instrText xml:space="preserve"> PAGEREF _Toc404435533 \h </w:instrText>
             </w:r>
             <w:r>
               <w:rPr>
@@ -2024,7 +2024,7 @@
               <w:lang w:eastAsia="zh-CN"/>
             </w:rPr>
           </w:pPr>
-          <w:hyperlink w:anchor="_Toc404374683" w:history="1">
+          <w:hyperlink w:anchor="_Toc404435534" w:history="1">
             <w:r>
               <w:rPr>
                 <w:rStyle w:val="Hyperlink"/>
@@ -2067,7 +2067,7 @@
                 <w:noProof/>
                 <w:webHidden/>
               </w:rPr>
-              <w:instrText xml:space="preserve"> PAGEREF _Toc404374683 \h </w:instrText>
+              <w:instrText xml:space="preserve"> PAGEREF _Toc404435534 \h </w:instrText>
             </w:r>
             <w:r>
               <w:rPr>
@@ -2111,7 +2111,7 @@
               <w:lang w:eastAsia="zh-CN"/>
             </w:rPr>
           </w:pPr>
-          <w:hyperlink w:anchor="_Toc404374684" w:history="1">
+          <w:hyperlink w:anchor="_Toc404435535" w:history="1">
             <w:r>
               <w:rPr>
                 <w:rStyle w:val="Hyperlink"/>
@@ -2154,7 +2154,7 @@
                 <w:noProof/>
                 <w:webHidden/>
               </w:rPr>
-              <w:instrText xml:space="preserve"> PAGEREF _Toc404374684 \h </w:instrText>
+              <w:instrText xml:space="preserve"> PAGEREF _Toc404435535 \h </w:instrText>
             </w:r>
             <w:r>
               <w:rPr>
@@ -2198,7 +2198,7 @@
               <w:lang w:eastAsia="zh-CN"/>
             </w:rPr>
           </w:pPr>
-          <w:hyperlink w:anchor="_Toc404374685" w:history="1">
+          <w:hyperlink w:anchor="_Toc404435536" w:history="1">
             <w:r>
               <w:rPr>
                 <w:rStyle w:val="Hyperlink"/>
@@ -2241,7 +2241,7 @@
                 <w:noProof/>
                 <w:webHidden/>
               </w:rPr>
-              <w:instrText xml:space="preserve"> PAGEREF _Toc404374685 \h </w:instrText>
+              <w:instrText xml:space="preserve"> PAGEREF _Toc404435536 \h </w:instrText>
             </w:r>
             <w:r>
               <w:rPr>
@@ -2285,7 +2285,7 @@
               <w:lang w:eastAsia="zh-CN"/>
             </w:rPr>
           </w:pPr>
-          <w:hyperlink w:anchor="_Toc404374686" w:history="1">
+          <w:hyperlink w:anchor="_Toc404435537" w:history="1">
             <w:r>
               <w:rPr>
                 <w:rStyle w:val="Hyperlink"/>
@@ -2328,7 +2328,7 @@
                 <w:noProof/>
                 <w:webHidden/>
               </w:rPr>
-              <w:instrText xml:space="preserve"> PAGEREF _Toc404374686 \h </w:instrText>
+              <w:instrText xml:space="preserve"> PAGEREF _Toc404435537 \h </w:instrText>
             </w:r>
             <w:r>
               <w:rPr>
@@ -2372,7 +2372,7 @@
               <w:lang w:eastAsia="zh-CN"/>
             </w:rPr>
           </w:pPr>
-          <w:hyperlink w:anchor="_Toc404374687" w:history="1">
+          <w:hyperlink w:anchor="_Toc404435538" w:history="1">
             <w:r>
               <w:rPr>
                 <w:rStyle w:val="Hyperlink"/>
@@ -2415,7 +2415,7 @@
                 <w:noProof/>
                 <w:webHidden/>
               </w:rPr>
-              <w:instrText xml:space="preserve"> PAGEREF _Toc404374687 \h </w:instrText>
+              <w:instrText xml:space="preserve"> PAGEREF _Toc404435538 \h </w:instrText>
             </w:r>
             <w:r>
               <w:rPr>
@@ -2459,7 +2459,7 @@
               <w:lang w:eastAsia="zh-CN"/>
             </w:rPr>
           </w:pPr>
-          <w:hyperlink w:anchor="_Toc404374688" w:history="1">
+          <w:hyperlink w:anchor="_Toc404435539" w:history="1">
             <w:r>
               <w:rPr>
                 <w:rStyle w:val="Hyperlink"/>
@@ -2502,7 +2502,7 @@
                 <w:noProof/>
                 <w:webHidden/>
               </w:rPr>
-              <w:instrText xml:space="preserve"> PAGEREF _Toc404374688 \h </w:instrText>
+              <w:instrText xml:space="preserve"> PAGEREF _Toc404435539 \h </w:instrText>
             </w:r>
             <w:r>
               <w:rPr>
@@ -2546,7 +2546,7 @@
               <w:lang w:eastAsia="zh-CN"/>
             </w:rPr>
           </w:pPr>
-          <w:hyperlink w:anchor="_Toc404374695" w:history="1">
+          <w:hyperlink w:anchor="_Toc404435546" w:history="1">
             <w:r>
               <w:rPr>
                 <w:rStyle w:val="Hyperlink"/>
@@ -2589,7 +2589,7 @@
                 <w:noProof/>
                 <w:webHidden/>
               </w:rPr>
-              <w:instrText xml:space="preserve"> PAGEREF _Toc404374695 \h </w:instrText>
+              <w:instrText xml:space="preserve"> PAGEREF _Toc404435546 \h </w:instrText>
             </w:r>
             <w:r>
               <w:rPr>
@@ -2633,7 +2633,7 @@
               <w:lang w:eastAsia="zh-CN"/>
             </w:rPr>
           </w:pPr>
-          <w:hyperlink w:anchor="_Toc404374696" w:history="1">
+          <w:hyperlink w:anchor="_Toc404435547" w:history="1">
             <w:r>
               <w:rPr>
                 <w:rStyle w:val="Hyperlink"/>
@@ -2676,7 +2676,7 @@
                 <w:noProof/>
                 <w:webHidden/>
               </w:rPr>
-              <w:instrText xml:space="preserve"> PAGEREF _Toc404374696 \h </w:instrText>
+              <w:instrText xml:space="preserve"> PAGEREF _Toc404435547 \h </w:instrText>
             </w:r>
             <w:r>
               <w:rPr>
@@ -2720,7 +2720,7 @@
               <w:lang w:eastAsia="zh-CN"/>
             </w:rPr>
           </w:pPr>
-          <w:hyperlink w:anchor="_Toc404374697" w:history="1">
+          <w:hyperlink w:anchor="_Toc404435548" w:history="1">
             <w:r>
               <w:rPr>
                 <w:rStyle w:val="Hyperlink"/>
@@ -2763,7 +2763,7 @@
                 <w:noProof/>
                 <w:webHidden/>
               </w:rPr>
-              <w:instrText xml:space="preserve"> PAGEREF _Toc404374697 \h </w:instrText>
+              <w:instrText xml:space="preserve"> PAGEREF _Toc404435548 \h </w:instrText>
             </w:r>
             <w:r>
               <w:rPr>
@@ -2807,7 +2807,7 @@
               <w:lang w:eastAsia="zh-CN"/>
             </w:rPr>
           </w:pPr>
-          <w:hyperlink w:anchor="_Toc404374698" w:history="1">
+          <w:hyperlink w:anchor="_Toc404435549" w:history="1">
             <w:r>
               <w:rPr>
                 <w:rStyle w:val="Hyperlink"/>
@@ -2850,7 +2850,7 @@
                 <w:noProof/>
                 <w:webHidden/>
               </w:rPr>
-              <w:instrText xml:space="preserve"> PAGEREF _Toc404374698 \h </w:instrText>
+              <w:instrText xml:space="preserve"> PAGEREF _Toc404435549 \h </w:instrText>
             </w:r>
             <w:r>
               <w:rPr>
@@ -2894,7 +2894,7 @@
               <w:lang w:eastAsia="zh-CN"/>
             </w:rPr>
           </w:pPr>
-          <w:hyperlink w:anchor="_Toc404374699" w:history="1">
+          <w:hyperlink w:anchor="_Toc404435550" w:history="1">
             <w:r>
               <w:rPr>
                 <w:rStyle w:val="Hyperlink"/>
@@ -2937,7 +2937,7 @@
                 <w:noProof/>
                 <w:webHidden/>
               </w:rPr>
-              <w:instrText xml:space="preserve"> PAGEREF _Toc404374699 \h </w:instrText>
+              <w:instrText xml:space="preserve"> PAGEREF _Toc404435550 \h </w:instrText>
             </w:r>
             <w:r>
               <w:rPr>
@@ -2981,7 +2981,7 @@
               <w:lang w:eastAsia="zh-CN"/>
             </w:rPr>
           </w:pPr>
-          <w:hyperlink w:anchor="_Toc404374700" w:history="1">
+          <w:hyperlink w:anchor="_Toc404435551" w:history="1">
             <w:r>
               <w:rPr>
                 <w:rStyle w:val="Hyperlink"/>
@@ -3024,7 +3024,7 @@
                 <w:noProof/>
                 <w:webHidden/>
               </w:rPr>
-              <w:instrText xml:space="preserve"> PAGEREF _Toc404374700 \h </w:instrText>
+              <w:instrText xml:space="preserve"> PAGEREF _Toc404435551 \h </w:instrText>
             </w:r>
             <w:r>
               <w:rPr>
@@ -3068,7 +3068,7 @@
               <w:lang w:eastAsia="zh-CN"/>
             </w:rPr>
           </w:pPr>
-          <w:hyperlink w:anchor="_Toc404374701" w:history="1">
+          <w:hyperlink w:anchor="_Toc404435552" w:history="1">
             <w:r>
               <w:rPr>
                 <w:rStyle w:val="Hyperlink"/>
@@ -3111,7 +3111,7 @@
                 <w:noProof/>
                 <w:webHidden/>
               </w:rPr>
-              <w:instrText xml:space="preserve"> PAGEREF _Toc404374701 \h </w:instrText>
+              <w:instrText xml:space="preserve"> PAGEREF _Toc404435552 \h </w:instrText>
             </w:r>
             <w:r>
               <w:rPr>
@@ -3155,7 +3155,7 @@
               <w:lang w:eastAsia="zh-CN"/>
             </w:rPr>
           </w:pPr>
-          <w:hyperlink w:anchor="_Toc404374702" w:history="1">
+          <w:hyperlink w:anchor="_Toc404435553" w:history="1">
             <w:r>
               <w:rPr>
                 <w:rStyle w:val="Hyperlink"/>
@@ -3198,7 +3198,7 @@
                 <w:noProof/>
                 <w:webHidden/>
               </w:rPr>
-              <w:instrText xml:space="preserve"> PAGEREF _Toc404374702 \h </w:instrText>
+              <w:instrText xml:space="preserve"> PAGEREF _Toc404435553 \h </w:instrText>
             </w:r>
             <w:r>
               <w:rPr>
@@ -3242,7 +3242,7 @@
               <w:lang w:eastAsia="zh-CN"/>
             </w:rPr>
           </w:pPr>
-          <w:hyperlink w:anchor="_Toc404374703" w:history="1">
+          <w:hyperlink w:anchor="_Toc404435554" w:history="1">
             <w:r>
               <w:rPr>
                 <w:rStyle w:val="Hyperlink"/>
@@ -3285,7 +3285,7 @@
                 <w:noProof/>
                 <w:webHidden/>
               </w:rPr>
-              <w:instrText xml:space="preserve"> PAGEREF _Toc404374703 \h </w:instrText>
+              <w:instrText xml:space="preserve"> PAGEREF _Toc404435554 \h </w:instrText>
             </w:r>
             <w:r>
               <w:rPr>
@@ -3329,7 +3329,7 @@
               <w:lang w:eastAsia="zh-CN"/>
             </w:rPr>
           </w:pPr>
-          <w:hyperlink w:anchor="_Toc404374704" w:history="1">
+          <w:hyperlink w:anchor="_Toc404435555" w:history="1">
             <w:r>
               <w:rPr>
                 <w:rStyle w:val="Hyperlink"/>
@@ -3372,7 +3372,7 @@
                 <w:noProof/>
                 <w:webHidden/>
               </w:rPr>
-              <w:instrText xml:space="preserve"> PAGEREF _Toc404374704 \h </w:instrText>
+              <w:instrText xml:space="preserve"> PAGEREF _Toc404435555 \h </w:instrText>
             </w:r>
             <w:r>
               <w:rPr>
@@ -3416,7 +3416,7 @@
               <w:lang w:eastAsia="zh-CN"/>
             </w:rPr>
           </w:pPr>
-          <w:hyperlink w:anchor="_Toc404374705" w:history="1">
+          <w:hyperlink w:anchor="_Toc404435556" w:history="1">
             <w:r>
               <w:rPr>
                 <w:rStyle w:val="Hyperlink"/>
@@ -3459,7 +3459,7 @@
                 <w:noProof/>
                 <w:webHidden/>
               </w:rPr>
-              <w:instrText xml:space="preserve"> PAGEREF _Toc404374705 \h </w:instrText>
+              <w:instrText xml:space="preserve"> PAGEREF _Toc404435556 \h </w:instrText>
             </w:r>
             <w:r>
               <w:rPr>
@@ -3503,7 +3503,7 @@
               <w:lang w:eastAsia="zh-CN"/>
             </w:rPr>
           </w:pPr>
-          <w:hyperlink w:anchor="_Toc404374706" w:history="1">
+          <w:hyperlink w:anchor="_Toc404435557" w:history="1">
             <w:r>
               <w:rPr>
                 <w:rStyle w:val="Hyperlink"/>
@@ -3546,7 +3546,7 @@
                 <w:noProof/>
                 <w:webHidden/>
               </w:rPr>
-              <w:instrText xml:space="preserve"> PAGEREF _Toc404374706 \h </w:instrText>
+              <w:instrText xml:space="preserve"> PAGEREF _Toc404435557 \h </w:instrText>
             </w:r>
             <w:r>
               <w:rPr>
@@ -3590,7 +3590,7 @@
               <w:lang w:eastAsia="zh-CN"/>
             </w:rPr>
           </w:pPr>
-          <w:hyperlink w:anchor="_Toc404374707" w:history="1">
+          <w:hyperlink w:anchor="_Toc404435558" w:history="1">
             <w:r>
               <w:rPr>
                 <w:rStyle w:val="Hyperlink"/>
@@ -3633,7 +3633,7 @@
                 <w:noProof/>
                 <w:webHidden/>
               </w:rPr>
-              <w:instrText xml:space="preserve"> PAGEREF _Toc404374707 \h </w:instrText>
+              <w:instrText xml:space="preserve"> PAGEREF _Toc404435558 \h </w:instrText>
             </w:r>
             <w:r>
               <w:rPr>
@@ -3677,7 +3677,7 @@
               <w:lang w:eastAsia="zh-CN"/>
             </w:rPr>
           </w:pPr>
-          <w:hyperlink w:anchor="_Toc404374708" w:history="1">
+          <w:hyperlink w:anchor="_Toc404435559" w:history="1">
             <w:r>
               <w:rPr>
                 <w:rStyle w:val="Hyperlink"/>
@@ -3720,7 +3720,7 @@
                 <w:noProof/>
                 <w:webHidden/>
               </w:rPr>
-              <w:instrText xml:space="preserve"> PAGEREF _Toc404374708 \h </w:instrText>
+              <w:instrText xml:space="preserve"> PAGEREF _Toc404435559 \h </w:instrText>
             </w:r>
             <w:r>
               <w:rPr>
@@ -3764,7 +3764,7 @@
               <w:lang w:eastAsia="zh-CN"/>
             </w:rPr>
           </w:pPr>
-          <w:hyperlink w:anchor="_Toc404374709" w:history="1">
+          <w:hyperlink w:anchor="_Toc404435560" w:history="1">
             <w:r>
               <w:rPr>
                 <w:rStyle w:val="Hyperlink"/>
@@ -3807,7 +3807,7 @@
                 <w:noProof/>
                 <w:webHidden/>
               </w:rPr>
-              <w:instrText xml:space="preserve"> PAGEREF _Toc404374709 \h </w:instrText>
+              <w:instrText xml:space="preserve"> PAGEREF _Toc404435560 \h </w:instrText>
             </w:r>
             <w:r>
               <w:rPr>
@@ -3851,7 +3851,7 @@
               <w:lang w:eastAsia="zh-CN"/>
             </w:rPr>
           </w:pPr>
-          <w:hyperlink w:anchor="_Toc404374710" w:history="1">
+          <w:hyperlink w:anchor="_Toc404435561" w:history="1">
             <w:r>
               <w:rPr>
                 <w:rStyle w:val="Hyperlink"/>
@@ -3894,7 +3894,7 @@
                 <w:noProof/>
                 <w:webHidden/>
               </w:rPr>
-              <w:instrText xml:space="preserve"> PAGEREF _Toc404374710 \h </w:instrText>
+              <w:instrText xml:space="preserve"> PAGEREF _Toc404435561 \h </w:instrText>
             </w:r>
             <w:r>
               <w:rPr>
@@ -3938,7 +3938,7 @@
               <w:lang w:eastAsia="zh-CN"/>
             </w:rPr>
           </w:pPr>
-          <w:hyperlink w:anchor="_Toc404374711" w:history="1">
+          <w:hyperlink w:anchor="_Toc404435562" w:history="1">
             <w:r>
               <w:rPr>
                 <w:rStyle w:val="Hyperlink"/>
@@ -3981,7 +3981,7 @@
                 <w:noProof/>
                 <w:webHidden/>
               </w:rPr>
-              <w:instrText xml:space="preserve"> PAGEREF _Toc404374711 \h </w:instrText>
+              <w:instrText xml:space="preserve"> PAGEREF _Toc404435562 \h </w:instrText>
             </w:r>
             <w:r>
               <w:rPr>
@@ -4025,7 +4025,7 @@
               <w:lang w:eastAsia="zh-CN"/>
             </w:rPr>
           </w:pPr>
-          <w:hyperlink w:anchor="_Toc404374712" w:history="1">
+          <w:hyperlink w:anchor="_Toc404435563" w:history="1">
             <w:r>
               <w:rPr>
                 <w:rStyle w:val="Hyperlink"/>
@@ -4068,7 +4068,7 @@
                 <w:noProof/>
                 <w:webHidden/>
               </w:rPr>
-              <w:instrText xml:space="preserve"> PAGEREF _Toc404374712 \h </w:instrText>
+              <w:instrText xml:space="preserve"> PAGEREF _Toc404435563 \h </w:instrText>
             </w:r>
             <w:r>
               <w:rPr>
@@ -4112,7 +4112,7 @@
               <w:lang w:eastAsia="zh-CN"/>
             </w:rPr>
           </w:pPr>
-          <w:hyperlink w:anchor="_Toc404374713" w:history="1">
+          <w:hyperlink w:anchor="_Toc404435564" w:history="1">
             <w:r>
               <w:rPr>
                 <w:rStyle w:val="Hyperlink"/>
@@ -4155,7 +4155,7 @@
                 <w:noProof/>
                 <w:webHidden/>
               </w:rPr>
-              <w:instrText xml:space="preserve"> PAGEREF _Toc404374713 \h </w:instrText>
+              <w:instrText xml:space="preserve"> PAGEREF _Toc404435564 \h </w:instrText>
             </w:r>
             <w:r>
               <w:rPr>
@@ -4199,7 +4199,7 @@
               <w:lang w:eastAsia="zh-CN"/>
             </w:rPr>
           </w:pPr>
-          <w:hyperlink w:anchor="_Toc404374714" w:history="1">
+          <w:hyperlink w:anchor="_Toc404435565" w:history="1">
             <w:r>
               <w:rPr>
                 <w:rStyle w:val="Hyperlink"/>
@@ -4242,7 +4242,7 @@
                 <w:noProof/>
                 <w:webHidden/>
               </w:rPr>
-              <w:instrText xml:space="preserve"> PAGEREF _Toc404374714 \h </w:instrText>
+              <w:instrText xml:space="preserve"> PAGEREF _Toc404435565 \h </w:instrText>
             </w:r>
             <w:r>
               <w:rPr>
@@ -4286,7 +4286,7 @@
               <w:lang w:eastAsia="zh-CN"/>
             </w:rPr>
           </w:pPr>
-          <w:hyperlink w:anchor="_Toc404374715" w:history="1">
+          <w:hyperlink w:anchor="_Toc404435566" w:history="1">
             <w:r>
               <w:rPr>
                 <w:rStyle w:val="Hyperlink"/>
@@ -4329,7 +4329,7 @@
                 <w:noProof/>
                 <w:webHidden/>
               </w:rPr>
-              <w:instrText xml:space="preserve"> PAGEREF _Toc404374715 \h </w:instrText>
+              <w:instrText xml:space="preserve"> PAGEREF _Toc404435566 \h </w:instrText>
             </w:r>
             <w:r>
               <w:rPr>
@@ -4402,7 +4402,7 @@
       <w:pPr>
         <w:pStyle w:val="Heading1"/>
       </w:pPr>
-      <w:bookmarkStart w:id="1" w:name="_Toc404374674"/>
+      <w:bookmarkStart w:id="1" w:name="_Toc404435525"/>
       <w:r>
         <w:rPr>
           <w:rFonts w:hint="eastAsia"/>
@@ -4419,7 +4419,7 @@
       <w:pPr>
         <w:pStyle w:val="Heading2"/>
       </w:pPr>
-      <w:bookmarkStart w:id="2" w:name="_Toc404374675"/>
+      <w:bookmarkStart w:id="2" w:name="_Toc404435526"/>
       <w:r>
         <w:rPr>
           <w:rFonts w:hint="eastAsia"/>
@@ -4432,7 +4432,7 @@
       <w:pPr>
         <w:pStyle w:val="Heading2"/>
       </w:pPr>
-      <w:bookmarkStart w:id="3" w:name="_Toc404374676"/>
+      <w:bookmarkStart w:id="3" w:name="_Toc404435527"/>
       <w:r>
         <w:rPr>
           <w:rFonts w:hint="eastAsia"/>
@@ -4445,7 +4445,7 @@
       <w:pPr>
         <w:pStyle w:val="Heading2"/>
       </w:pPr>
-      <w:bookmarkStart w:id="4" w:name="_Toc404374677"/>
+      <w:bookmarkStart w:id="4" w:name="_Toc404435528"/>
       <w:r>
         <w:rPr>
           <w:rFonts w:hint="eastAsia"/>
@@ -4458,7 +4458,7 @@
       <w:pPr>
         <w:pStyle w:val="Heading2"/>
       </w:pPr>
-      <w:bookmarkStart w:id="5" w:name="_Toc404374678"/>
+      <w:bookmarkStart w:id="5" w:name="_Toc404435529"/>
       <w:r>
         <w:rPr>
           <w:rFonts w:hint="eastAsia"/>
@@ -4471,7 +4471,7 @@
       <w:pPr>
         <w:pStyle w:val="Heading1"/>
       </w:pPr>
-      <w:bookmarkStart w:id="6" w:name="_Toc404374679"/>
+      <w:bookmarkStart w:id="6" w:name="_Toc404435530"/>
       <w:r>
         <w:rPr>
           <w:rFonts w:hint="eastAsia"/>
@@ -4487,7 +4487,7 @@
       <w:pPr>
         <w:pStyle w:val="Heading2"/>
       </w:pPr>
-      <w:bookmarkStart w:id="7" w:name="_Toc404374680"/>
+      <w:bookmarkStart w:id="7" w:name="_Toc404435531"/>
       <w:r>
         <w:rPr>
           <w:rFonts w:hint="eastAsia"/>
@@ -4503,7 +4503,7 @@
       <w:pPr>
         <w:pStyle w:val="Heading2"/>
       </w:pPr>
-      <w:bookmarkStart w:id="8" w:name="_Toc404374681"/>
+      <w:bookmarkStart w:id="8" w:name="_Toc404435532"/>
       <w:r>
         <w:rPr>
           <w:rFonts w:hint="eastAsia"/>
@@ -4519,7 +4519,7 @@
       <w:pPr>
         <w:pStyle w:val="Heading2"/>
       </w:pPr>
-      <w:bookmarkStart w:id="9" w:name="_Toc404374682"/>
+      <w:bookmarkStart w:id="9" w:name="_Toc404435533"/>
       <w:r>
         <w:rPr>
           <w:rFonts w:hint="eastAsia"/>
@@ -4535,7 +4535,7 @@
       <w:pPr>
         <w:pStyle w:val="Heading2"/>
       </w:pPr>
-      <w:bookmarkStart w:id="10" w:name="_Toc404374683"/>
+      <w:bookmarkStart w:id="10" w:name="_Toc404435534"/>
       <w:r>
         <w:rPr>
           <w:rFonts w:hint="eastAsia"/>
@@ -4600,7 +4600,7 @@
       <w:pPr>
         <w:pStyle w:val="Heading1"/>
       </w:pPr>
-      <w:bookmarkStart w:id="11" w:name="_Toc404374684"/>
+      <w:bookmarkStart w:id="11" w:name="_Toc404435535"/>
       <w:r>
         <w:rPr>
           <w:rFonts w:hint="eastAsia"/>
@@ -4660,7 +4660,7 @@
       <w:pPr>
         <w:pStyle w:val="Heading2"/>
       </w:pPr>
-      <w:bookmarkStart w:id="12" w:name="_Toc404374685"/>
+      <w:bookmarkStart w:id="12" w:name="_Toc404435536"/>
       <w:r>
         <w:rPr>
           <w:rFonts w:hint="eastAsia"/>
@@ -4720,7 +4720,7 @@
       <w:pPr>
         <w:pStyle w:val="Heading2"/>
       </w:pPr>
-      <w:bookmarkStart w:id="13" w:name="_Toc404374686"/>
+      <w:bookmarkStart w:id="13" w:name="_Toc404435537"/>
       <w:r>
         <w:rPr>
           <w:rFonts w:hint="eastAsia"/>
@@ -4791,7 +4791,7 @@
       <w:pPr>
         <w:pStyle w:val="Heading2"/>
       </w:pPr>
-      <w:bookmarkStart w:id="14" w:name="_Toc404374687"/>
+      <w:bookmarkStart w:id="14" w:name="_Toc404435538"/>
       <w:r>
         <w:rPr>
           <w:rFonts w:hint="eastAsia"/>
@@ -4865,7 +4865,7 @@
       <w:pPr>
         <w:pStyle w:val="Heading1"/>
       </w:pPr>
-      <w:bookmarkStart w:id="15" w:name="_Toc404374688"/>
+      <w:bookmarkStart w:id="15" w:name="_Toc404435539"/>
       <w:r>
         <w:rPr>
           <w:rFonts w:hint="eastAsia"/>
@@ -4945,6 +4945,7 @@
       <w:bookmarkStart w:id="23" w:name="_Toc404351278"/>
       <w:bookmarkStart w:id="24" w:name="_Toc404353597"/>
       <w:bookmarkStart w:id="25" w:name="_Toc404374689"/>
+      <w:bookmarkStart w:id="26" w:name="_Toc404435540"/>
       <w:bookmarkEnd w:id="16"/>
       <w:bookmarkEnd w:id="17"/>
       <w:bookmarkEnd w:id="18"/>
@@ -4955,6 +4956,7 @@
       <w:bookmarkEnd w:id="23"/>
       <w:bookmarkEnd w:id="24"/>
       <w:bookmarkEnd w:id="25"/>
+      <w:bookmarkEnd w:id="26"/>
     </w:p>
     <w:p>
       <w:pPr>
@@ -4975,17 +4977,17 @@
           <w:szCs w:val="24"/>
         </w:rPr>
       </w:pPr>
-      <w:bookmarkStart w:id="26" w:name="_Toc404089749"/>
-      <w:bookmarkStart w:id="27" w:name="_Toc404089801"/>
-      <w:bookmarkStart w:id="28" w:name="_Toc404090601"/>
-      <w:bookmarkStart w:id="29" w:name="_Toc404091203"/>
-      <w:bookmarkStart w:id="30" w:name="_Toc404091529"/>
-      <w:bookmarkStart w:id="31" w:name="_Toc404196802"/>
-      <w:bookmarkStart w:id="32" w:name="_Toc404351057"/>
-      <w:bookmarkStart w:id="33" w:name="_Toc404351279"/>
-      <w:bookmarkStart w:id="34" w:name="_Toc404353598"/>
-      <w:bookmarkStart w:id="35" w:name="_Toc404374690"/>
-      <w:bookmarkEnd w:id="26"/>
+      <w:bookmarkStart w:id="27" w:name="_Toc404089749"/>
+      <w:bookmarkStart w:id="28" w:name="_Toc404089801"/>
+      <w:bookmarkStart w:id="29" w:name="_Toc404090601"/>
+      <w:bookmarkStart w:id="30" w:name="_Toc404091203"/>
+      <w:bookmarkStart w:id="31" w:name="_Toc404091529"/>
+      <w:bookmarkStart w:id="32" w:name="_Toc404196802"/>
+      <w:bookmarkStart w:id="33" w:name="_Toc404351057"/>
+      <w:bookmarkStart w:id="34" w:name="_Toc404351279"/>
+      <w:bookmarkStart w:id="35" w:name="_Toc404353598"/>
+      <w:bookmarkStart w:id="36" w:name="_Toc404374690"/>
+      <w:bookmarkStart w:id="37" w:name="_Toc404435541"/>
       <w:bookmarkEnd w:id="27"/>
       <w:bookmarkEnd w:id="28"/>
       <w:bookmarkEnd w:id="29"/>
@@ -4995,6 +4997,8 @@
       <w:bookmarkEnd w:id="33"/>
       <w:bookmarkEnd w:id="34"/>
       <w:bookmarkEnd w:id="35"/>
+      <w:bookmarkEnd w:id="36"/>
+      <w:bookmarkEnd w:id="37"/>
     </w:p>
     <w:p>
       <w:pPr>
@@ -5015,18 +5019,17 @@
           <w:szCs w:val="24"/>
         </w:rPr>
       </w:pPr>
-      <w:bookmarkStart w:id="36" w:name="_Toc404089750"/>
-      <w:bookmarkStart w:id="37" w:name="_Toc404089802"/>
-      <w:bookmarkStart w:id="38" w:name="_Toc404090602"/>
-      <w:bookmarkStart w:id="39" w:name="_Toc404091204"/>
-      <w:bookmarkStart w:id="40" w:name="_Toc404091530"/>
-      <w:bookmarkStart w:id="41" w:name="_Toc404196803"/>
-      <w:bookmarkStart w:id="42" w:name="_Toc404351058"/>
-      <w:bookmarkStart w:id="43" w:name="_Toc404351280"/>
-      <w:bookmarkStart w:id="44" w:name="_Toc404353599"/>
-      <w:bookmarkStart w:id="45" w:name="_Toc404374691"/>
-      <w:bookmarkEnd w:id="36"/>
-      <w:bookmarkEnd w:id="37"/>
+      <w:bookmarkStart w:id="38" w:name="_Toc404089750"/>
+      <w:bookmarkStart w:id="39" w:name="_Toc404089802"/>
+      <w:bookmarkStart w:id="40" w:name="_Toc404090602"/>
+      <w:bookmarkStart w:id="41" w:name="_Toc404091204"/>
+      <w:bookmarkStart w:id="42" w:name="_Toc404091530"/>
+      <w:bookmarkStart w:id="43" w:name="_Toc404196803"/>
+      <w:bookmarkStart w:id="44" w:name="_Toc404351058"/>
+      <w:bookmarkStart w:id="45" w:name="_Toc404351280"/>
+      <w:bookmarkStart w:id="46" w:name="_Toc404353599"/>
+      <w:bookmarkStart w:id="47" w:name="_Toc404374691"/>
+      <w:bookmarkStart w:id="48" w:name="_Toc404435542"/>
       <w:bookmarkEnd w:id="38"/>
       <w:bookmarkEnd w:id="39"/>
       <w:bookmarkEnd w:id="40"/>
@@ -5035,6 +5038,9 @@
       <w:bookmarkEnd w:id="43"/>
       <w:bookmarkEnd w:id="44"/>
       <w:bookmarkEnd w:id="45"/>
+      <w:bookmarkEnd w:id="46"/>
+      <w:bookmarkEnd w:id="47"/>
+      <w:bookmarkEnd w:id="48"/>
     </w:p>
     <w:p>
       <w:pPr>
@@ -5055,20 +5061,22 @@
           <w:szCs w:val="26"/>
         </w:rPr>
       </w:pPr>
-      <w:bookmarkStart w:id="46" w:name="_Toc404091205"/>
-      <w:bookmarkStart w:id="47" w:name="_Toc404091531"/>
-      <w:bookmarkStart w:id="48" w:name="_Toc404196804"/>
-      <w:bookmarkStart w:id="49" w:name="_Toc404351059"/>
-      <w:bookmarkStart w:id="50" w:name="_Toc404351281"/>
-      <w:bookmarkStart w:id="51" w:name="_Toc404353600"/>
-      <w:bookmarkStart w:id="52" w:name="_Toc404374692"/>
-      <w:bookmarkEnd w:id="46"/>
-      <w:bookmarkEnd w:id="47"/>
-      <w:bookmarkEnd w:id="48"/>
+      <w:bookmarkStart w:id="49" w:name="_Toc404091205"/>
+      <w:bookmarkStart w:id="50" w:name="_Toc404091531"/>
+      <w:bookmarkStart w:id="51" w:name="_Toc404196804"/>
+      <w:bookmarkStart w:id="52" w:name="_Toc404351059"/>
+      <w:bookmarkStart w:id="53" w:name="_Toc404351281"/>
+      <w:bookmarkStart w:id="54" w:name="_Toc404353600"/>
+      <w:bookmarkStart w:id="55" w:name="_Toc404374692"/>
+      <w:bookmarkStart w:id="56" w:name="_Toc404435543"/>
       <w:bookmarkEnd w:id="49"/>
       <w:bookmarkEnd w:id="50"/>
       <w:bookmarkEnd w:id="51"/>
       <w:bookmarkEnd w:id="52"/>
+      <w:bookmarkEnd w:id="53"/>
+      <w:bookmarkEnd w:id="54"/>
+      <w:bookmarkEnd w:id="55"/>
+      <w:bookmarkEnd w:id="56"/>
     </w:p>
     <w:p>
       <w:pPr>
@@ -5089,20 +5097,22 @@
           <w:szCs w:val="26"/>
         </w:rPr>
       </w:pPr>
-      <w:bookmarkStart w:id="53" w:name="_Toc404091206"/>
-      <w:bookmarkStart w:id="54" w:name="_Toc404091532"/>
-      <w:bookmarkStart w:id="55" w:name="_Toc404196805"/>
-      <w:bookmarkStart w:id="56" w:name="_Toc404351060"/>
-      <w:bookmarkStart w:id="57" w:name="_Toc404351282"/>
-      <w:bookmarkStart w:id="58" w:name="_Toc404353601"/>
-      <w:bookmarkStart w:id="59" w:name="_Toc404374693"/>
-      <w:bookmarkEnd w:id="53"/>
-      <w:bookmarkEnd w:id="54"/>
-      <w:bookmarkEnd w:id="55"/>
-      <w:bookmarkEnd w:id="56"/>
+      <w:bookmarkStart w:id="57" w:name="_Toc404091206"/>
+      <w:bookmarkStart w:id="58" w:name="_Toc404091532"/>
+      <w:bookmarkStart w:id="59" w:name="_Toc404196805"/>
+      <w:bookmarkStart w:id="60" w:name="_Toc404351060"/>
+      <w:bookmarkStart w:id="61" w:name="_Toc404351282"/>
+      <w:bookmarkStart w:id="62" w:name="_Toc404353601"/>
+      <w:bookmarkStart w:id="63" w:name="_Toc404374693"/>
+      <w:bookmarkStart w:id="64" w:name="_Toc404435544"/>
       <w:bookmarkEnd w:id="57"/>
       <w:bookmarkEnd w:id="58"/>
       <w:bookmarkEnd w:id="59"/>
+      <w:bookmarkEnd w:id="60"/>
+      <w:bookmarkEnd w:id="61"/>
+      <w:bookmarkEnd w:id="62"/>
+      <w:bookmarkEnd w:id="63"/>
+      <w:bookmarkEnd w:id="64"/>
     </w:p>
     <w:p>
       <w:pPr>
@@ -5123,39 +5133,41 @@
           <w:szCs w:val="26"/>
         </w:rPr>
       </w:pPr>
-      <w:bookmarkStart w:id="60" w:name="_Toc404091207"/>
-      <w:bookmarkStart w:id="61" w:name="_Toc404091533"/>
-      <w:bookmarkStart w:id="62" w:name="_Toc404196806"/>
-      <w:bookmarkStart w:id="63" w:name="_Toc404351061"/>
-      <w:bookmarkStart w:id="64" w:name="_Toc404351283"/>
-      <w:bookmarkStart w:id="65" w:name="_Toc404353602"/>
-      <w:bookmarkStart w:id="66" w:name="_Toc404374694"/>
-      <w:bookmarkEnd w:id="60"/>
-      <w:bookmarkEnd w:id="61"/>
-      <w:bookmarkEnd w:id="62"/>
-      <w:bookmarkEnd w:id="63"/>
-      <w:bookmarkEnd w:id="64"/>
+      <w:bookmarkStart w:id="65" w:name="_Toc404091207"/>
+      <w:bookmarkStart w:id="66" w:name="_Toc404091533"/>
+      <w:bookmarkStart w:id="67" w:name="_Toc404196806"/>
+      <w:bookmarkStart w:id="68" w:name="_Toc404351061"/>
+      <w:bookmarkStart w:id="69" w:name="_Toc404351283"/>
+      <w:bookmarkStart w:id="70" w:name="_Toc404353602"/>
+      <w:bookmarkStart w:id="71" w:name="_Toc404374694"/>
+      <w:bookmarkStart w:id="72" w:name="_Toc404435545"/>
       <w:bookmarkEnd w:id="65"/>
       <w:bookmarkEnd w:id="66"/>
+      <w:bookmarkEnd w:id="67"/>
+      <w:bookmarkEnd w:id="68"/>
+      <w:bookmarkEnd w:id="69"/>
+      <w:bookmarkEnd w:id="70"/>
+      <w:bookmarkEnd w:id="71"/>
+      <w:bookmarkEnd w:id="72"/>
     </w:p>
     <w:p>
       <w:pPr>
         <w:pStyle w:val="Heading2"/>
       </w:pPr>
-      <w:bookmarkStart w:id="67" w:name="_Toc404374695"/>
+      <w:bookmarkStart w:id="73" w:name="_Toc404435546"/>
       <w:r>
         <w:rPr>
           <w:rFonts w:hint="eastAsia"/>
         </w:rPr>
         <w:t>业务流程</w:t>
       </w:r>
-      <w:bookmarkEnd w:id="67"/>
+      <w:bookmarkEnd w:id="73"/>
     </w:p>
     <w:p>
       <w:pPr>
         <w:pStyle w:val="Heading2"/>
       </w:pPr>
-      <w:bookmarkStart w:id="68" w:name="_Toc404374696"/>
+      <w:bookmarkStart w:id="74" w:name="_Toc404435547"/>
       <w:r>
         <w:rPr>
           <w:rFonts w:hint="eastAsia"/>
@@ -5171,7 +5183,7 @@
         </w:rPr>
         <w:t>定义</w:t>
       </w:r>
-      <w:bookmarkEnd w:id="68"/>
+      <w:bookmarkEnd w:id="74"/>
     </w:p>
     <w:p>
       <w:r>
@@ -5194,1033 +5206,186 @@
           <w:rFonts w:hint="eastAsia"/>
         </w:rPr>
         <w:t>&gt;</w:t>
-      </w:r>
-    </w:p>
-    <w:p>
-      <w:pPr>
-        <w:pStyle w:val="Heading2"/>
-      </w:pPr>
-      <w:bookmarkStart w:id="69" w:name="_Toc404374697"/>
-      <w:r>
-        <w:rPr>
-          <w:rFonts w:hint="eastAsia"/>
-        </w:rPr>
-        <w:t>系统</w:t>
-      </w:r>
-      <w:r>
-        <w:t>用例图</w:t>
-      </w:r>
-      <w:bookmarkEnd w:id="69"/>
-    </w:p>
-    <w:p>
-      <w:pPr>
-        <w:pStyle w:val="Heading2"/>
-      </w:pPr>
-      <w:bookmarkStart w:id="70" w:name="_Toc404374698"/>
-      <w:r>
-        <w:rPr>
-          <w:rFonts w:hint="eastAsia"/>
-        </w:rPr>
-        <w:t>业务</w:t>
-      </w:r>
-      <w:r>
-        <w:t>需求列表</w:t>
-      </w:r>
-      <w:bookmarkEnd w:id="70"/>
-    </w:p>
-    <w:p>
-      <w:pPr>
-        <w:rPr>
-          <w:rFonts w:ascii="宋体" w:hAnsi="宋体"/>
-        </w:rPr>
-      </w:pPr>
-      <w:r>
-        <w:rPr>
-          <w:rFonts w:ascii="宋体" w:hAnsi="宋体"/>
-        </w:rPr>
-        <w:fldChar w:fldCharType="begin"/>
-      </w:r>
-      <w:r>
-        <w:rPr>
-          <w:rFonts w:ascii="宋体" w:hAnsi="宋体"/>
-        </w:rPr>
-        <w:instrText xml:space="preserve"> COMMENTS  "&lt;&lt;Agreement on how to address conflict between stakeholders who have an interest in the same knowledge.&gt;"  \* MERGEFORMAT </w:instrText>
-      </w:r>
-      <w:r>
-        <w:rPr>
-          <w:rFonts w:ascii="宋体" w:hAnsi="宋体"/>
-        </w:rPr>
-        <w:fldChar w:fldCharType="separate"/>
-      </w:r>
-      <w:r>
-        <w:rPr>
-          <w:rFonts w:ascii="宋体" w:hAnsi="宋体"/>
-        </w:rPr>
-        <w:t>&lt;</w:t>
-      </w:r>
-      <w:r>
-        <w:rPr>
-          <w:rFonts w:ascii="宋体" w:hAnsi="宋体" w:hint="eastAsia"/>
-        </w:rPr>
-        <w:t>列出项目满足目标所需的主要的特征. 业务需求是项目的指导,是用户需求的基础</w:t>
-      </w:r>
-      <w:r>
-        <w:rPr>
-          <w:rFonts w:ascii="宋体" w:hAnsi="宋体"/>
-        </w:rPr>
-        <w:t>&gt;</w:t>
-      </w:r>
-      <w:r>
-        <w:rPr>
-          <w:rFonts w:ascii="宋体" w:hAnsi="宋体"/>
-        </w:rPr>
-        <w:fldChar w:fldCharType="end"/>
-      </w:r>
-    </w:p>
-    <w:p>
-      <w:pPr>
-        <w:rPr>
-          <w:rFonts w:ascii="宋体" w:hAnsi="宋体"/>
-        </w:rPr>
-      </w:pPr>
-      <w:r>
-        <w:rPr>
-          <w:rFonts w:ascii="宋体" w:hAnsi="宋体"/>
-        </w:rPr>
-        <w:fldChar w:fldCharType="begin"/>
-      </w:r>
-      <w:r>
-        <w:rPr>
-          <w:rFonts w:ascii="宋体" w:hAnsi="宋体"/>
-        </w:rPr>
-        <w:instrText xml:space="preserve"> COMMENTS  "&lt;&lt;Agreement on how to address conflict between stakeholders who have an interest in the same knowledge.&gt;"  \* MERGEFORMAT </w:instrText>
-      </w:r>
-      <w:r>
-        <w:rPr>
-          <w:rFonts w:ascii="宋体" w:hAnsi="宋体"/>
-        </w:rPr>
-        <w:fldChar w:fldCharType="separate"/>
-      </w:r>
-      <w:r>
-        <w:rPr>
-          <w:rFonts w:ascii="宋体" w:hAnsi="宋体"/>
-        </w:rPr>
-        <w:t>&lt;</w:t>
-      </w:r>
-      <w:r>
-        <w:rPr>
-          <w:rFonts w:ascii="宋体" w:hAnsi="宋体" w:hint="eastAsia"/>
-        </w:rPr>
-        <w:t>对每一个需求重复下表：</w:t>
-      </w:r>
-      <w:r>
-        <w:rPr>
-          <w:rFonts w:ascii="宋体" w:hAnsi="宋体"/>
-        </w:rPr>
-        <w:t>&gt;</w:t>
-      </w:r>
-      <w:r>
-        <w:rPr>
-          <w:rFonts w:ascii="宋体" w:hAnsi="宋体"/>
-        </w:rPr>
-        <w:fldChar w:fldCharType="end"/>
       </w:r>
     </w:p>
     <w:tbl>
       <w:tblPr>
         <w:tblStyle w:val="TableGrid"/>
-        <w:tblW w:w="8632" w:type="dxa"/>
-        <w:jc w:val="center"/>
-        <w:tblLook w:val="00A0" w:firstRow="1" w:lastRow="0" w:firstColumn="1" w:lastColumn="0" w:noHBand="0" w:noVBand="0"/>
+        <w:tblW w:w="0" w:type="auto"/>
+        <w:tblLook w:val="04A0" w:firstRow="1" w:lastRow="0" w:firstColumn="1" w:lastColumn="0" w:noHBand="0" w:noVBand="1"/>
       </w:tblPr>
       <w:tblGrid>
-        <w:gridCol w:w="2335"/>
-        <w:gridCol w:w="6297"/>
+        <w:gridCol w:w="1795"/>
+        <w:gridCol w:w="6835"/>
       </w:tblGrid>
       <w:tr>
-        <w:trPr>
-          <w:jc w:val="center"/>
-        </w:trPr>
         <w:tc>
           <w:tcPr>
-            <w:tcW w:w="2335" w:type="dxa"/>
+            <w:tcW w:w="1795" w:type="dxa"/>
+            <w:shd w:val="clear" w:color="auto" w:fill="BFBFBF" w:themeFill="background1" w:themeFillShade="BF"/>
           </w:tcPr>
           <w:p>
-            <w:pPr>
-              <w:pStyle w:val="TableHeading"/>
-              <w:rPr>
-                <w:rFonts w:ascii="宋体" w:hAnsi="宋体"/>
-                <w:lang w:eastAsia="zh-CN"/>
-              </w:rPr>
-            </w:pPr>
-            <w:r>
-              <w:rPr>
-                <w:rFonts w:ascii="宋体" w:hAnsi="宋体" w:hint="eastAsia"/>
-                <w:lang w:eastAsia="zh-CN"/>
-              </w:rPr>
-              <w:lastRenderedPageBreak/>
-              <w:t>需求编号</w:t>
+            <w:r>
+              <w:rPr>
+                <w:rFonts w:hint="eastAsia"/>
+              </w:rPr>
+              <w:t>用户</w:t>
+            </w:r>
+            <w:r>
+              <w:t>编号</w:t>
             </w:r>
           </w:p>
         </w:tc>
         <w:tc>
           <w:tcPr>
-            <w:tcW w:w="6297" w:type="dxa"/>
+            <w:tcW w:w="6835" w:type="dxa"/>
           </w:tcPr>
           <w:p>
-            <w:pPr>
-              <w:pStyle w:val="TableMedium"/>
-              <w:rPr>
-                <w:rFonts w:ascii="宋体" w:hAnsi="宋体"/>
-                <w:lang w:eastAsia="zh-CN"/>
-              </w:rPr>
-            </w:pPr>
-            <w:r>
-              <w:rPr>
-                <w:rFonts w:ascii="宋体" w:hAnsi="宋体"/>
-              </w:rPr>
-              <w:fldChar w:fldCharType="begin"/>
-            </w:r>
-            <w:r>
-              <w:rPr>
-                <w:rFonts w:ascii="宋体" w:hAnsi="宋体"/>
-                <w:lang w:eastAsia="zh-CN"/>
-              </w:rPr>
-              <w:instrText xml:space="preserve"> COMMENTS  &lt;ab&gt;  \* MERGEFORMAT </w:instrText>
-            </w:r>
-            <w:r>
-              <w:rPr>
-                <w:rFonts w:ascii="宋体" w:hAnsi="宋体"/>
-              </w:rPr>
-              <w:fldChar w:fldCharType="separate"/>
-            </w:r>
-            <w:r>
-              <w:rPr>
-                <w:rFonts w:ascii="宋体" w:hAnsi="宋体"/>
-                <w:lang w:eastAsia="zh-CN"/>
-              </w:rPr>
+            <w:r>
               <w:t>&lt;</w:t>
             </w:r>
             <w:r>
-              <w:rPr>
-                <w:rFonts w:ascii="宋体" w:hAnsi="宋体" w:hint="eastAsia"/>
-                <w:lang w:eastAsia="zh-CN"/>
-              </w:rPr>
-              <w:t>一个唯一编号使得该需求可以在整个开发过程中被跟踪</w:t>
-            </w:r>
-            <w:r>
-              <w:rPr>
-                <w:rFonts w:ascii="宋体" w:hAnsi="宋体"/>
-                <w:lang w:eastAsia="zh-CN"/>
-              </w:rPr>
+              <w:t>USR</w:t>
+            </w:r>
+            <w:r>
+              <w:t>#001</w:t>
+            </w:r>
+            <w:r>
+              <w:rPr>
+                <w:rFonts w:hint="eastAsia"/>
+              </w:rPr>
+              <w:t>，</w:t>
+            </w:r>
+            <w:r>
+              <w:t>一个全局唯一的标号在整个开发工程中被跟踪</w:t>
+            </w:r>
+            <w:r>
               <w:t>&gt;</w:t>
-            </w:r>
-            <w:r>
-              <w:rPr>
-                <w:rFonts w:ascii="宋体" w:hAnsi="宋体"/>
-              </w:rPr>
-              <w:fldChar w:fldCharType="end"/>
             </w:r>
           </w:p>
         </w:tc>
       </w:tr>
       <w:tr>
-        <w:trPr>
-          <w:jc w:val="center"/>
-        </w:trPr>
         <w:tc>
           <w:tcPr>
-            <w:tcW w:w="2335" w:type="dxa"/>
+            <w:tcW w:w="1795" w:type="dxa"/>
+            <w:shd w:val="clear" w:color="auto" w:fill="BFBFBF" w:themeFill="background1" w:themeFillShade="BF"/>
           </w:tcPr>
           <w:p>
-            <w:pPr>
-              <w:pStyle w:val="TableHeading"/>
-              <w:rPr>
-                <w:rFonts w:ascii="宋体" w:hAnsi="宋体"/>
-                <w:lang w:eastAsia="zh-CN"/>
-              </w:rPr>
-            </w:pPr>
-            <w:r>
-              <w:rPr>
-                <w:rFonts w:ascii="宋体" w:hAnsi="宋体" w:hint="eastAsia"/>
-                <w:lang w:eastAsia="zh-CN"/>
-              </w:rPr>
-              <w:t>需求者</w:t>
+            <w:r>
+              <w:rPr>
+                <w:rFonts w:hint="eastAsia"/>
+              </w:rPr>
+              <w:t>用户角色</w:t>
             </w:r>
           </w:p>
         </w:tc>
         <w:tc>
           <w:tcPr>
-            <w:tcW w:w="6297" w:type="dxa"/>
+            <w:tcW w:w="6835" w:type="dxa"/>
           </w:tcPr>
           <w:p>
-            <w:pPr>
-              <w:pStyle w:val="TableMedium"/>
-              <w:rPr>
-                <w:rFonts w:ascii="宋体" w:hAnsi="宋体"/>
-              </w:rPr>
-            </w:pPr>
-            <w:r>
-              <w:rPr>
-                <w:rFonts w:ascii="宋体" w:hAnsi="宋体"/>
-              </w:rPr>
-              <w:fldChar w:fldCharType="begin"/>
-            </w:r>
-            <w:r>
-              <w:rPr>
-                <w:rFonts w:ascii="宋体" w:hAnsi="宋体"/>
-              </w:rPr>
-              <w:instrText xml:space="preserve"> COMMENTS  &lt;ab&gt;  \* MERGEFORMAT </w:instrText>
-            </w:r>
-            <w:r>
-              <w:rPr>
-                <w:rFonts w:ascii="宋体" w:hAnsi="宋体"/>
-              </w:rPr>
-              <w:fldChar w:fldCharType="separate"/>
-            </w:r>
-            <w:r>
-              <w:rPr>
-                <w:rFonts w:ascii="宋体" w:hAnsi="宋体"/>
-              </w:rPr>
+            <w:r>
               <w:t>&lt;</w:t>
             </w:r>
             <w:r>
               <w:rPr>
-                <w:rFonts w:ascii="宋体" w:hAnsi="宋体" w:hint="eastAsia"/>
-                <w:lang w:eastAsia="zh-CN"/>
-              </w:rPr>
-              <w:t>提出需求的人</w:t>
-            </w:r>
-            <w:r>
-              <w:rPr>
-                <w:rFonts w:ascii="宋体" w:hAnsi="宋体"/>
-              </w:rPr>
+                <w:rFonts w:hint="eastAsia"/>
+              </w:rPr>
+              <w:t>用户职能</w:t>
+            </w:r>
+            <w:r>
+              <w:t>描述，比如服务员，收银员</w:t>
+            </w:r>
+            <w:r>
               <w:t>&gt;</w:t>
-            </w:r>
-            <w:r>
-              <w:rPr>
-                <w:rFonts w:ascii="宋体" w:hAnsi="宋体"/>
-              </w:rPr>
-              <w:fldChar w:fldCharType="end"/>
             </w:r>
           </w:p>
         </w:tc>
       </w:tr>
       <w:tr>
-        <w:trPr>
-          <w:jc w:val="center"/>
-        </w:trPr>
         <w:tc>
           <w:tcPr>
-            <w:tcW w:w="2335" w:type="dxa"/>
+            <w:tcW w:w="1795" w:type="dxa"/>
+            <w:shd w:val="clear" w:color="auto" w:fill="BFBFBF" w:themeFill="background1" w:themeFillShade="BF"/>
           </w:tcPr>
           <w:p>
-            <w:pPr>
-              <w:pStyle w:val="TableHeading"/>
-              <w:rPr>
-                <w:rFonts w:ascii="宋体" w:hAnsi="宋体"/>
-                <w:lang w:eastAsia="zh-CN"/>
-              </w:rPr>
-            </w:pPr>
-            <w:r>
-              <w:rPr>
-                <w:rFonts w:ascii="宋体" w:hAnsi="宋体" w:hint="eastAsia"/>
-                <w:lang w:eastAsia="zh-CN"/>
-              </w:rPr>
-              <w:t>需求描述</w:t>
+            <w:r>
+              <w:rPr>
+                <w:rFonts w:hint="eastAsia"/>
+              </w:rPr>
+              <w:t>用户</w:t>
+            </w:r>
+            <w:r>
+              <w:t>目的</w:t>
             </w:r>
           </w:p>
         </w:tc>
         <w:tc>
           <w:tcPr>
-            <w:tcW w:w="6297" w:type="dxa"/>
+            <w:tcW w:w="6835" w:type="dxa"/>
           </w:tcPr>
           <w:p>
-            <w:pPr>
-              <w:pStyle w:val="TableMedium"/>
-              <w:rPr>
-                <w:rFonts w:ascii="宋体" w:hAnsi="宋体"/>
-              </w:rPr>
-            </w:pPr>
-            <w:r>
-              <w:rPr>
-                <w:rFonts w:ascii="宋体" w:hAnsi="宋体"/>
-              </w:rPr>
-              <w:fldChar w:fldCharType="begin"/>
-            </w:r>
-            <w:r>
-              <w:rPr>
-                <w:rFonts w:ascii="宋体" w:hAnsi="宋体"/>
-              </w:rPr>
-              <w:instrText xml:space="preserve"> COMMENTS  &lt;ab&gt;  \* MERGEFORMAT </w:instrText>
-            </w:r>
-            <w:r>
-              <w:rPr>
-                <w:rFonts w:ascii="宋体" w:hAnsi="宋体"/>
-              </w:rPr>
-              <w:fldChar w:fldCharType="separate"/>
-            </w:r>
-            <w:r>
-              <w:rPr>
-                <w:rFonts w:ascii="宋体" w:hAnsi="宋体"/>
+            <w:r>
+              <w:rPr>
+                <w:rFonts w:hint="eastAsia"/>
               </w:rPr>
               <w:t>&lt;</w:t>
             </w:r>
             <w:r>
               <w:rPr>
-                <w:rFonts w:ascii="宋体" w:hAnsi="宋体" w:hint="eastAsia"/>
-                <w:lang w:eastAsia="zh-CN"/>
-              </w:rPr>
-              <w:t>需求的目的简单描述</w:t>
-            </w:r>
-            <w:r>
-              <w:rPr>
-                <w:rFonts w:ascii="宋体" w:hAnsi="宋体"/>
+                <w:rFonts w:hint="eastAsia"/>
+              </w:rPr>
+              <w:t>用户</w:t>
+            </w:r>
+            <w:r>
+              <w:t>使用系统要达到的目的</w:t>
+            </w:r>
+            <w:r>
+              <w:rPr>
+                <w:rFonts w:hint="eastAsia"/>
               </w:rPr>
               <w:t>&gt;</w:t>
-            </w:r>
-            <w:r>
-              <w:rPr>
-                <w:rFonts w:ascii="宋体" w:hAnsi="宋体"/>
-              </w:rPr>
-              <w:fldChar w:fldCharType="end"/>
             </w:r>
           </w:p>
         </w:tc>
       </w:tr>
       <w:tr>
-        <w:trPr>
-          <w:jc w:val="center"/>
-        </w:trPr>
         <w:tc>
           <w:tcPr>
-            <w:tcW w:w="2335" w:type="dxa"/>
+            <w:tcW w:w="1795" w:type="dxa"/>
+            <w:shd w:val="clear" w:color="auto" w:fill="BFBFBF" w:themeFill="background1" w:themeFillShade="BF"/>
           </w:tcPr>
           <w:p>
-            <w:pPr>
-              <w:pStyle w:val="TableHeading"/>
-              <w:rPr>
-                <w:rFonts w:ascii="宋体" w:hAnsi="宋体"/>
-                <w:lang w:eastAsia="zh-CN"/>
-              </w:rPr>
-            </w:pPr>
-            <w:r>
-              <w:rPr>
-                <w:rFonts w:ascii="宋体" w:hAnsi="宋体" w:hint="eastAsia"/>
-                <w:lang w:eastAsia="zh-CN"/>
-              </w:rPr>
-              <w:t>需求级别</w:t>
+            <w:r>
+              <w:rPr>
+                <w:rFonts w:hint="eastAsia"/>
+              </w:rPr>
+              <w:t>用户</w:t>
+            </w:r>
+            <w:r>
+              <w:t>任务</w:t>
             </w:r>
           </w:p>
         </w:tc>
         <w:tc>
           <w:tcPr>
-            <w:tcW w:w="6297" w:type="dxa"/>
+            <w:tcW w:w="6835" w:type="dxa"/>
           </w:tcPr>
           <w:p>
-            <w:pPr>
-              <w:pStyle w:val="TableMedium"/>
-              <w:rPr>
-                <w:rFonts w:ascii="宋体" w:hAnsi="宋体"/>
-                <w:lang w:eastAsia="zh-CN"/>
-              </w:rPr>
-            </w:pPr>
-            <w:r>
-              <w:rPr>
-                <w:rFonts w:ascii="宋体" w:hAnsi="宋体"/>
-              </w:rPr>
-              <w:fldChar w:fldCharType="begin"/>
-            </w:r>
-            <w:r>
-              <w:rPr>
-                <w:rFonts w:ascii="宋体" w:hAnsi="宋体"/>
-                <w:lang w:eastAsia="zh-CN"/>
-              </w:rPr>
-              <w:instrText xml:space="preserve"> COMMENTS  &lt;ab&gt;  \* MERGEFORMAT </w:instrText>
-            </w:r>
-            <w:r>
-              <w:rPr>
-                <w:rFonts w:ascii="宋体" w:hAnsi="宋体"/>
-              </w:rPr>
-              <w:fldChar w:fldCharType="separate"/>
-            </w:r>
-            <w:r>
-              <w:rPr>
-                <w:rFonts w:ascii="宋体" w:hAnsi="宋体"/>
-                <w:lang w:eastAsia="zh-CN"/>
-              </w:rPr>
+            <w:r>
               <w:t>&lt;</w:t>
             </w:r>
             <w:r>
               <w:rPr>
-                <w:rFonts w:ascii="宋体" w:hAnsi="宋体" w:hint="eastAsia"/>
-                <w:lang w:eastAsia="zh-CN"/>
-              </w:rPr>
-              <w:t>必须</w:t>
-            </w:r>
-            <w:r>
-              <w:rPr>
-                <w:rFonts w:ascii="宋体" w:hAnsi="宋体"/>
-                <w:lang w:eastAsia="zh-CN"/>
-              </w:rPr>
-              <w:t>/</w:t>
-            </w:r>
-            <w:r>
-              <w:rPr>
-                <w:rFonts w:ascii="宋体" w:hAnsi="宋体" w:hint="eastAsia"/>
-                <w:lang w:eastAsia="zh-CN"/>
-              </w:rPr>
-              <w:t>有条件满足</w:t>
-            </w:r>
-            <w:r>
-              <w:rPr>
-                <w:rFonts w:ascii="宋体" w:hAnsi="宋体"/>
-                <w:lang w:eastAsia="zh-CN"/>
-              </w:rPr>
-              <w:t>/</w:t>
-            </w:r>
-            <w:r>
-              <w:rPr>
-                <w:rFonts w:ascii="宋体" w:hAnsi="宋体" w:hint="eastAsia"/>
-                <w:lang w:eastAsia="zh-CN"/>
-              </w:rPr>
-              <w:t>可有可无</w:t>
-            </w:r>
-            <w:r>
-              <w:rPr>
-                <w:rFonts w:ascii="宋体" w:hAnsi="宋体"/>
-                <w:lang w:eastAsia="zh-CN"/>
-              </w:rPr>
-              <w:t>&gt;</w:t>
-            </w:r>
-            <w:r>
-              <w:rPr>
-                <w:rFonts w:ascii="宋体" w:hAnsi="宋体"/>
-              </w:rPr>
-              <w:fldChar w:fldCharType="end"/>
-            </w:r>
-          </w:p>
-        </w:tc>
-      </w:tr>
-      <w:tr>
-        <w:trPr>
-          <w:jc w:val="center"/>
-        </w:trPr>
-        <w:tc>
-          <w:tcPr>
-            <w:tcW w:w="2335" w:type="dxa"/>
-          </w:tcPr>
-          <w:p>
-            <w:pPr>
-              <w:pStyle w:val="TableHeading"/>
-              <w:rPr>
-                <w:rFonts w:ascii="宋体" w:hAnsi="宋体"/>
-                <w:lang w:eastAsia="zh-CN"/>
-              </w:rPr>
-            </w:pPr>
-            <w:r>
-              <w:rPr>
-                <w:rFonts w:ascii="宋体" w:hAnsi="宋体" w:hint="eastAsia"/>
-                <w:lang w:eastAsia="zh-CN"/>
-              </w:rPr>
-              <w:t>客户满意程度</w:t>
-            </w:r>
-          </w:p>
-        </w:tc>
-        <w:tc>
-          <w:tcPr>
-            <w:tcW w:w="6297" w:type="dxa"/>
-          </w:tcPr>
-          <w:p>
-            <w:pPr>
-              <w:pStyle w:val="TableMedium"/>
-              <w:rPr>
-                <w:rFonts w:ascii="宋体" w:hAnsi="宋体"/>
-                <w:lang w:eastAsia="zh-CN"/>
-              </w:rPr>
-            </w:pPr>
-            <w:r>
-              <w:rPr>
-                <w:rFonts w:ascii="宋体" w:hAnsi="宋体"/>
-              </w:rPr>
-              <w:fldChar w:fldCharType="begin"/>
-            </w:r>
-            <w:r>
-              <w:rPr>
-                <w:rFonts w:ascii="宋体" w:hAnsi="宋体"/>
-                <w:lang w:eastAsia="zh-CN"/>
-              </w:rPr>
-              <w:instrText xml:space="preserve"> COMMENTS  &lt;ab&gt;  \* MERGEFORMAT </w:instrText>
-            </w:r>
-            <w:r>
-              <w:rPr>
-                <w:rFonts w:ascii="宋体" w:hAnsi="宋体"/>
-              </w:rPr>
-              <w:fldChar w:fldCharType="separate"/>
-            </w:r>
-            <w:r>
-              <w:rPr>
-                <w:rFonts w:ascii="宋体" w:hAnsi="宋体"/>
-                <w:lang w:eastAsia="zh-CN"/>
-              </w:rPr>
-              <w:t>&lt;</w:t>
-            </w:r>
-            <w:r>
-              <w:rPr>
-                <w:rFonts w:ascii="宋体" w:hAnsi="宋体" w:hint="eastAsia"/>
-                <w:lang w:eastAsia="zh-CN"/>
-              </w:rPr>
-              <w:t>因为实现此需求后客户的满意程度. 从1＝不关心 到 5＝非常满意</w:t>
-            </w:r>
-            <w:r>
-              <w:rPr>
-                <w:rFonts w:ascii="宋体" w:hAnsi="宋体"/>
-                <w:lang w:eastAsia="zh-CN"/>
-              </w:rPr>
-              <w:t>&gt;</w:t>
-            </w:r>
-            <w:r>
-              <w:rPr>
-                <w:rFonts w:ascii="宋体" w:hAnsi="宋体"/>
-              </w:rPr>
-              <w:fldChar w:fldCharType="end"/>
-            </w:r>
-          </w:p>
-        </w:tc>
-      </w:tr>
-      <w:tr>
-        <w:trPr>
-          <w:jc w:val="center"/>
-        </w:trPr>
-        <w:tc>
-          <w:tcPr>
-            <w:tcW w:w="2335" w:type="dxa"/>
-          </w:tcPr>
-          <w:p>
-            <w:pPr>
-              <w:pStyle w:val="TableHeading"/>
-              <w:rPr>
-                <w:rFonts w:ascii="宋体" w:hAnsi="宋体"/>
-                <w:lang w:eastAsia="zh-CN"/>
-              </w:rPr>
-            </w:pPr>
-            <w:r>
-              <w:rPr>
-                <w:rFonts w:ascii="宋体" w:hAnsi="宋体" w:hint="eastAsia"/>
-                <w:lang w:eastAsia="zh-CN"/>
-              </w:rPr>
-              <w:t>其他有关此需求的资料</w:t>
-            </w:r>
-          </w:p>
-        </w:tc>
-        <w:tc>
-          <w:tcPr>
-            <w:tcW w:w="6297" w:type="dxa"/>
-          </w:tcPr>
-          <w:p>
-            <w:pPr>
-              <w:pStyle w:val="TableMedium"/>
-              <w:rPr>
-                <w:rFonts w:ascii="宋体" w:hAnsi="宋体"/>
-                <w:lang w:eastAsia="zh-CN"/>
-              </w:rPr>
-            </w:pPr>
-            <w:r>
-              <w:rPr>
-                <w:rFonts w:ascii="宋体" w:hAnsi="宋体"/>
-              </w:rPr>
-              <w:fldChar w:fldCharType="begin"/>
-            </w:r>
-            <w:r>
-              <w:rPr>
-                <w:rFonts w:ascii="宋体" w:hAnsi="宋体"/>
-                <w:lang w:eastAsia="zh-CN"/>
-              </w:rPr>
-              <w:instrText xml:space="preserve"> COMMENTS  &lt;ab&gt;  \* MERGEFORMAT </w:instrText>
-            </w:r>
-            <w:r>
-              <w:rPr>
-                <w:rFonts w:ascii="宋体" w:hAnsi="宋体"/>
-              </w:rPr>
-              <w:fldChar w:fldCharType="separate"/>
-            </w:r>
-            <w:r>
-              <w:rPr>
-                <w:rFonts w:ascii="宋体" w:hAnsi="宋体"/>
-                <w:lang w:eastAsia="zh-CN"/>
-              </w:rPr>
-              <w:t>&lt;</w:t>
-            </w:r>
-            <w:r>
-              <w:rPr>
-                <w:rFonts w:ascii="宋体" w:hAnsi="宋体" w:hint="eastAsia"/>
-                <w:lang w:eastAsia="zh-CN"/>
-              </w:rPr>
-              <w:t>其他相关描述本需求的文档</w:t>
-            </w:r>
-            <w:r>
-              <w:rPr>
-                <w:rFonts w:ascii="宋体" w:hAnsi="宋体"/>
-                <w:lang w:eastAsia="zh-CN"/>
-              </w:rPr>
-              <w:t>&gt;</w:t>
-            </w:r>
-            <w:r>
-              <w:rPr>
-                <w:rFonts w:ascii="宋体" w:hAnsi="宋体"/>
-              </w:rPr>
-              <w:fldChar w:fldCharType="end"/>
-            </w:r>
-          </w:p>
-        </w:tc>
-      </w:tr>
-    </w:tbl>
-    <w:p>
-      <w:pPr>
-        <w:rPr>
-          <w:rFonts w:ascii="宋体" w:hAnsi="宋体"/>
-        </w:rPr>
-      </w:pPr>
-    </w:p>
-    <w:p/>
-    <w:p>
-      <w:pPr>
-        <w:pStyle w:val="Heading2"/>
-      </w:pPr>
-      <w:bookmarkStart w:id="71" w:name="_Toc404374699"/>
-      <w:r>
-        <w:rPr>
-          <w:rFonts w:hint="eastAsia"/>
-        </w:rPr>
-        <w:t>用户</w:t>
-      </w:r>
-      <w:r>
-        <w:t>需求列表</w:t>
-      </w:r>
-      <w:bookmarkEnd w:id="71"/>
-    </w:p>
-    <w:p>
-      <w:pPr>
-        <w:rPr>
-          <w:rFonts w:ascii="宋体" w:hAnsi="宋体"/>
-        </w:rPr>
-      </w:pPr>
-      <w:r>
-        <w:rPr>
-          <w:rFonts w:ascii="宋体" w:hAnsi="宋体"/>
-        </w:rPr>
-        <w:t>&lt;</w:t>
-      </w:r>
-      <w:r>
-        <w:rPr>
-          <w:rFonts w:ascii="宋体" w:hAnsi="宋体" w:hint="eastAsia"/>
-        </w:rPr>
-        <w:t>列出用户需求。用户需求可以用诸如用例模型等多种方式表示&gt;</w:t>
-      </w:r>
-    </w:p>
-    <w:p>
-      <w:pPr>
-        <w:rPr>
-          <w:rFonts w:ascii="宋体" w:hAnsi="宋体"/>
-        </w:rPr>
-      </w:pPr>
-      <w:r>
-        <w:rPr>
-          <w:rFonts w:ascii="宋体" w:hAnsi="宋体"/>
-        </w:rPr>
-        <w:t>&lt;</w:t>
-      </w:r>
-      <w:r>
-        <w:rPr>
-          <w:rFonts w:ascii="宋体" w:hAnsi="宋体" w:hint="eastAsia"/>
-        </w:rPr>
-        <w:t>在确定了业务需求以后对每个用户需求重复下表</w:t>
-      </w:r>
-      <w:r>
-        <w:rPr>
-          <w:rFonts w:ascii="宋体" w:hAnsi="宋体"/>
-        </w:rPr>
-        <w:t>&gt;</w:t>
-      </w:r>
-    </w:p>
-    <w:tbl>
-      <w:tblPr>
-        <w:tblW w:w="8627" w:type="dxa"/>
-        <w:jc w:val="center"/>
-        <w:tblBorders>
-          <w:top w:val="single" w:sz="4" w:space="0" w:color="auto"/>
-          <w:left w:val="single" w:sz="4" w:space="0" w:color="auto"/>
-          <w:bottom w:val="single" w:sz="4" w:space="0" w:color="auto"/>
-          <w:right w:val="single" w:sz="4" w:space="0" w:color="auto"/>
-          <w:insideH w:val="single" w:sz="4" w:space="0" w:color="auto"/>
-          <w:insideV w:val="single" w:sz="4" w:space="0" w:color="auto"/>
-        </w:tblBorders>
-        <w:tblLook w:val="00A0" w:firstRow="1" w:lastRow="0" w:firstColumn="1" w:lastColumn="0" w:noHBand="0" w:noVBand="0"/>
-      </w:tblPr>
-      <w:tblGrid>
-        <w:gridCol w:w="1629"/>
-        <w:gridCol w:w="6998"/>
-      </w:tblGrid>
-      <w:tr>
-        <w:trPr>
-          <w:jc w:val="center"/>
-        </w:trPr>
-        <w:tc>
-          <w:tcPr>
-            <w:tcW w:w="1629" w:type="dxa"/>
-          </w:tcPr>
-          <w:p>
-            <w:pPr>
-              <w:pStyle w:val="TableHeading"/>
-              <w:rPr>
-                <w:rFonts w:ascii="宋体" w:hAnsi="宋体"/>
-                <w:lang w:eastAsia="zh-CN"/>
-              </w:rPr>
-            </w:pPr>
-            <w:r>
-              <w:rPr>
-                <w:rFonts w:ascii="宋体" w:hAnsi="宋体" w:hint="eastAsia"/>
-                <w:lang w:eastAsia="zh-CN"/>
-              </w:rPr>
-              <w:t>用户需求编号</w:t>
-            </w:r>
-          </w:p>
-        </w:tc>
-        <w:tc>
-          <w:tcPr>
-            <w:tcW w:w="6998" w:type="dxa"/>
-          </w:tcPr>
-          <w:p>
-            <w:pPr>
-              <w:pStyle w:val="TableMedium"/>
-              <w:rPr>
-                <w:rFonts w:ascii="宋体" w:hAnsi="宋体"/>
-                <w:lang w:eastAsia="zh-CN"/>
-              </w:rPr>
-            </w:pPr>
-            <w:r>
-              <w:rPr>
-                <w:rFonts w:ascii="宋体" w:hAnsi="宋体"/>
-                <w:highlight w:val="lightGray"/>
-                <w:lang w:eastAsia="zh-CN"/>
-              </w:rPr>
-              <w:t>&lt;</w:t>
-            </w:r>
-            <w:r>
-              <w:rPr>
-                <w:rFonts w:ascii="宋体" w:hAnsi="宋体" w:hint="eastAsia"/>
-                <w:lang w:eastAsia="zh-CN"/>
-              </w:rPr>
-              <w:t>唯一编号以便追踪用户需求，如</w:t>
-            </w:r>
-            <w:r>
-              <w:rPr>
-                <w:rFonts w:ascii="宋体" w:hAnsi="宋体"/>
-                <w:lang w:eastAsia="zh-CN"/>
-              </w:rPr>
-              <w:t>-UR001, UR002…</w:t>
-            </w:r>
-            <w:r>
-              <w:rPr>
-                <w:rFonts w:ascii="宋体" w:hAnsi="宋体"/>
-                <w:highlight w:val="lightGray"/>
-                <w:lang w:eastAsia="zh-CN"/>
-              </w:rPr>
-              <w:t>&gt;</w:t>
-            </w:r>
-          </w:p>
-        </w:tc>
-      </w:tr>
-      <w:tr>
-        <w:trPr>
-          <w:jc w:val="center"/>
-        </w:trPr>
-        <w:tc>
-          <w:tcPr>
-            <w:tcW w:w="1629" w:type="dxa"/>
-          </w:tcPr>
-          <w:p>
-            <w:pPr>
-              <w:pStyle w:val="TableHeading"/>
-              <w:rPr>
-                <w:rFonts w:ascii="宋体" w:hAnsi="宋体"/>
-              </w:rPr>
-            </w:pPr>
-            <w:r>
-              <w:rPr>
-                <w:rFonts w:ascii="宋体" w:hAnsi="宋体" w:hint="eastAsia"/>
-                <w:lang w:eastAsia="zh-CN"/>
-              </w:rPr>
-              <w:t>业务需求编号</w:t>
-            </w:r>
-            <w:r>
-              <w:rPr>
-                <w:rFonts w:ascii="宋体" w:hAnsi="宋体"/>
-              </w:rPr>
-              <w:t>.</w:t>
-            </w:r>
-          </w:p>
-        </w:tc>
-        <w:tc>
-          <w:tcPr>
-            <w:tcW w:w="6998" w:type="dxa"/>
-          </w:tcPr>
-          <w:p>
-            <w:pPr>
-              <w:pStyle w:val="TableMedium"/>
-              <w:rPr>
-                <w:rFonts w:ascii="宋体" w:hAnsi="宋体"/>
-                <w:lang w:eastAsia="zh-CN"/>
-              </w:rPr>
-            </w:pPr>
-            <w:r>
-              <w:rPr>
-                <w:rFonts w:ascii="宋体" w:hAnsi="宋体"/>
-                <w:highlight w:val="lightGray"/>
-                <w:lang w:eastAsia="zh-CN"/>
-              </w:rPr>
-              <w:t>&lt;</w:t>
-            </w:r>
-            <w:r>
-              <w:rPr>
-                <w:rFonts w:ascii="宋体" w:hAnsi="宋体" w:hint="eastAsia"/>
-                <w:lang w:eastAsia="zh-CN"/>
-              </w:rPr>
-              <w:t>导出本需求的业务需求的唯一编号，如</w:t>
-            </w:r>
-            <w:r>
-              <w:rPr>
-                <w:rFonts w:ascii="宋体" w:hAnsi="宋体"/>
-                <w:lang w:eastAsia="zh-CN"/>
-              </w:rPr>
-              <w:t xml:space="preserve"> BR001, BR002…</w:t>
-            </w:r>
-            <w:r>
-              <w:rPr>
-                <w:rFonts w:ascii="宋体" w:hAnsi="宋体"/>
-                <w:highlight w:val="lightGray"/>
-                <w:lang w:eastAsia="zh-CN"/>
-              </w:rPr>
-              <w:t>&gt;</w:t>
-            </w:r>
-          </w:p>
-        </w:tc>
-      </w:tr>
-      <w:tr>
-        <w:trPr>
-          <w:jc w:val="center"/>
-        </w:trPr>
-        <w:tc>
-          <w:tcPr>
-            <w:tcW w:w="1629" w:type="dxa"/>
-          </w:tcPr>
-          <w:p>
-            <w:pPr>
-              <w:pStyle w:val="TableHeading"/>
-              <w:rPr>
-                <w:rFonts w:ascii="宋体" w:hAnsi="宋体"/>
-                <w:lang w:eastAsia="zh-CN"/>
-              </w:rPr>
-            </w:pPr>
-            <w:r>
-              <w:rPr>
-                <w:rFonts w:ascii="宋体" w:hAnsi="宋体" w:hint="eastAsia"/>
-                <w:lang w:eastAsia="zh-CN"/>
-              </w:rPr>
-              <w:t>用户角色</w:t>
-            </w:r>
-          </w:p>
-        </w:tc>
-        <w:tc>
-          <w:tcPr>
-            <w:tcW w:w="6998" w:type="dxa"/>
-          </w:tcPr>
-          <w:p>
-            <w:pPr>
-              <w:pStyle w:val="TableMedium"/>
-              <w:rPr>
-                <w:rFonts w:ascii="宋体" w:hAnsi="宋体"/>
-              </w:rPr>
-            </w:pPr>
-            <w:r>
-              <w:rPr>
-                <w:rFonts w:ascii="宋体" w:hAnsi="宋体"/>
-                <w:highlight w:val="lightGray"/>
-              </w:rPr>
-              <w:t>&lt;</w:t>
-            </w:r>
-            <w:r>
-              <w:rPr>
-                <w:rFonts w:ascii="宋体" w:hAnsi="宋体" w:hint="eastAsia"/>
-                <w:lang w:eastAsia="zh-CN"/>
-              </w:rPr>
-              <w:t>引起需求者</w:t>
-            </w:r>
-            <w:r>
-              <w:rPr>
-                <w:rFonts w:ascii="宋体" w:hAnsi="宋体"/>
-                <w:highlight w:val="lightGray"/>
-              </w:rPr>
-              <w:t>&gt;</w:t>
-            </w:r>
-          </w:p>
-        </w:tc>
-      </w:tr>
-      <w:tr>
-        <w:trPr>
-          <w:jc w:val="center"/>
-        </w:trPr>
-        <w:tc>
-          <w:tcPr>
-            <w:tcW w:w="1629" w:type="dxa"/>
-          </w:tcPr>
-          <w:p>
-            <w:pPr>
-              <w:pStyle w:val="TableHeading"/>
-              <w:rPr>
-                <w:rFonts w:ascii="宋体" w:hAnsi="宋体"/>
-                <w:lang w:eastAsia="zh-CN"/>
-              </w:rPr>
-            </w:pPr>
-            <w:r>
-              <w:rPr>
-                <w:rFonts w:ascii="宋体" w:hAnsi="宋体" w:hint="eastAsia"/>
-                <w:lang w:eastAsia="zh-CN"/>
-              </w:rPr>
-              <w:t>需求描述</w:t>
-            </w:r>
-          </w:p>
-        </w:tc>
-        <w:tc>
-          <w:tcPr>
-            <w:tcW w:w="6998" w:type="dxa"/>
-          </w:tcPr>
-          <w:p>
-            <w:pPr>
-              <w:pStyle w:val="TableMedium"/>
-              <w:rPr>
-                <w:rFonts w:ascii="宋体" w:hAnsi="宋体"/>
-              </w:rPr>
-            </w:pPr>
-            <w:r>
-              <w:rPr>
-                <w:rFonts w:ascii="宋体" w:hAnsi="宋体"/>
-                <w:highlight w:val="lightGray"/>
-              </w:rPr>
-              <w:t>&lt;</w:t>
-            </w:r>
-            <w:r>
-              <w:rPr>
-                <w:rFonts w:ascii="宋体" w:hAnsi="宋体" w:hint="eastAsia"/>
-                <w:lang w:eastAsia="zh-CN"/>
-              </w:rPr>
-              <w:t>描述需求的内容</w:t>
-            </w:r>
-            <w:r>
-              <w:rPr>
-                <w:rFonts w:ascii="宋体" w:hAnsi="宋体"/>
-                <w:highlight w:val="lightGray"/>
-              </w:rPr>
+                <w:rFonts w:hint="eastAsia"/>
+              </w:rPr>
+              <w:t>用户</w:t>
+            </w:r>
+            <w:r>
+              <w:t>如何使用系统达到以上目的</w:t>
+            </w:r>
+            <w:r>
               <w:t>&gt;</w:t>
             </w:r>
           </w:p>
@@ -6232,221 +5397,1362 @@
       <w:pPr>
         <w:pStyle w:val="Heading2"/>
       </w:pPr>
-      <w:bookmarkStart w:id="72" w:name="_Toc404374700"/>
+      <w:bookmarkStart w:id="75" w:name="_Toc404435548"/>
       <w:r>
         <w:rPr>
           <w:rFonts w:hint="eastAsia"/>
         </w:rPr>
-        <w:t>业务</w:t>
-      </w:r>
-      <w:r>
-        <w:t>规则</w:t>
-      </w:r>
-      <w:bookmarkEnd w:id="72"/>
-    </w:p>
-    <w:p>
-      <w:r>
-        <w:t>&lt;</w:t>
-      </w:r>
-      <w:r>
-        <w:rPr>
-          <w:rFonts w:hint="eastAsia"/>
-        </w:rPr>
-        <w:t>对</w:t>
-      </w:r>
-      <w:r>
-        <w:t>业务流程中的一些规则定义，比如页面错误提示方式</w:t>
-      </w:r>
-      <w:r>
-        <w:rPr>
-          <w:rFonts w:hint="eastAsia"/>
-        </w:rPr>
-        <w:t>/</w:t>
-      </w:r>
-      <w:r>
-        <w:t>数字日期格式</w:t>
-      </w:r>
-      <w:r>
-        <w:t>&gt;</w:t>
-      </w:r>
-    </w:p>
-    <w:p>
-      <w:pPr>
-        <w:pStyle w:val="Heading1"/>
-      </w:pPr>
-      <w:bookmarkStart w:id="73" w:name="_Toc404374701"/>
-      <w:r>
-        <w:rPr>
-          <w:rFonts w:hint="eastAsia"/>
-        </w:rPr>
-        <w:t>系统功能</w:t>
-      </w:r>
-      <w:r>
-        <w:t>用例</w:t>
-      </w:r>
-      <w:bookmarkEnd w:id="73"/>
-    </w:p>
-    <w:p>
-      <w:r>
-        <w:rPr>
-          <w:rFonts w:hint="eastAsia"/>
-        </w:rPr>
-        <w:t>&lt;</w:t>
-      </w:r>
-      <w:r>
-        <w:rPr>
-          <w:rFonts w:hint="eastAsia"/>
-        </w:rPr>
-        <w:t>对</w:t>
-      </w:r>
-      <w:r>
-        <w:rPr>
-          <w:rFonts w:hint="eastAsia"/>
-        </w:rPr>
-        <w:t>4.3</w:t>
-      </w:r>
-      <w:r>
-        <w:rPr>
-          <w:rFonts w:hint="eastAsia"/>
-        </w:rPr>
-        <w:t>的</w:t>
-      </w:r>
-      <w:r>
-        <w:t>系统用例图进行细化</w:t>
-      </w:r>
-      <w:r>
-        <w:rPr>
-          <w:rFonts w:hint="eastAsia"/>
-        </w:rPr>
-        <w:t>&gt;</w:t>
-      </w:r>
-    </w:p>
-    <w:p>
-      <w:pPr>
-        <w:pStyle w:val="Heading1"/>
-      </w:pPr>
-      <w:bookmarkStart w:id="74" w:name="_Toc404374702"/>
-      <w:r>
-        <w:rPr>
-          <w:rFonts w:hint="eastAsia"/>
-        </w:rPr>
-        <w:lastRenderedPageBreak/>
-        <w:t>非</w:t>
-      </w:r>
-      <w:r>
-        <w:t>功能性需求</w:t>
-      </w:r>
-      <w:bookmarkEnd w:id="74"/>
-    </w:p>
-    <w:p>
-      <w:pPr>
-        <w:pStyle w:val="Heading2"/>
-      </w:pPr>
-      <w:bookmarkStart w:id="75" w:name="_Toc404374703"/>
-      <w:r>
-        <w:rPr>
-          <w:rFonts w:hint="eastAsia"/>
-        </w:rPr>
-        <w:t>安全性</w:t>
-      </w:r>
-      <w:r>
-        <w:t>需求</w:t>
+        <w:t>系统</w:t>
+      </w:r>
+      <w:r>
+        <w:t>用例图</w:t>
       </w:r>
       <w:bookmarkEnd w:id="75"/>
     </w:p>
     <w:p>
+      <w:r>
+        <w:t>&lt;</w:t>
+      </w:r>
+      <w:r>
+        <w:rPr>
+          <w:rFonts w:hint="eastAsia"/>
+        </w:rPr>
+        <w:t>一张</w:t>
+      </w:r>
+      <w:r>
+        <w:t>能表述业务流程的系统用例图，包括外部系统</w:t>
+      </w:r>
+      <w:r>
+        <w:t>&gt;</w:t>
+      </w:r>
+    </w:p>
+    <w:p>
       <w:pPr>
         <w:pStyle w:val="Heading2"/>
       </w:pPr>
-      <w:bookmarkStart w:id="76" w:name="_Toc404374704"/>
+      <w:bookmarkStart w:id="76" w:name="_Toc404435549"/>
       <w:r>
         <w:rPr>
           <w:rFonts w:hint="eastAsia"/>
         </w:rPr>
-        <w:t>性能</w:t>
-      </w:r>
-      <w:r>
-        <w:t>需求</w:t>
+        <w:lastRenderedPageBreak/>
+        <w:t>业务</w:t>
+      </w:r>
+      <w:r>
+        <w:t>需求列表</w:t>
       </w:r>
       <w:bookmarkEnd w:id="76"/>
     </w:p>
     <w:p>
       <w:pPr>
+        <w:rPr>
+          <w:rFonts w:ascii="宋体" w:hAnsi="宋体"/>
+        </w:rPr>
+      </w:pPr>
+      <w:r>
+        <w:rPr>
+          <w:rFonts w:ascii="宋体" w:hAnsi="宋体"/>
+        </w:rPr>
+        <w:fldChar w:fldCharType="begin"/>
+      </w:r>
+      <w:r>
+        <w:rPr>
+          <w:rFonts w:ascii="宋体" w:hAnsi="宋体"/>
+        </w:rPr>
+        <w:instrText xml:space="preserve"> COMMENTS  "&lt;&lt;Agreement on how to address conflict between stakeholders who have an interest in the same knowledge.&gt;"  \* MERGEFORMAT </w:instrText>
+      </w:r>
+      <w:r>
+        <w:rPr>
+          <w:rFonts w:ascii="宋体" w:hAnsi="宋体"/>
+        </w:rPr>
+        <w:fldChar w:fldCharType="separate"/>
+      </w:r>
+      <w:r>
+        <w:rPr>
+          <w:rFonts w:ascii="宋体" w:hAnsi="宋体"/>
+        </w:rPr>
+        <w:t>&lt;</w:t>
+      </w:r>
+      <w:r>
+        <w:rPr>
+          <w:rFonts w:ascii="宋体" w:hAnsi="宋体" w:hint="eastAsia"/>
+        </w:rPr>
+        <w:t>列出项目满足目标所需的主要的特征. 业务需求是项目的指导,是用户需求的基础</w:t>
+      </w:r>
+      <w:r>
+        <w:rPr>
+          <w:rFonts w:ascii="宋体" w:hAnsi="宋体"/>
+        </w:rPr>
+        <w:t>&gt;</w:t>
+      </w:r>
+      <w:r>
+        <w:rPr>
+          <w:rFonts w:ascii="宋体" w:hAnsi="宋体"/>
+        </w:rPr>
+        <w:fldChar w:fldCharType="end"/>
+      </w:r>
+    </w:p>
+    <w:tbl>
+      <w:tblPr>
+        <w:tblStyle w:val="TableGrid"/>
+        <w:tblW w:w="0" w:type="auto"/>
+        <w:tblLook w:val="04A0" w:firstRow="1" w:lastRow="0" w:firstColumn="1" w:lastColumn="0" w:noHBand="0" w:noVBand="1"/>
+      </w:tblPr>
+      <w:tblGrid>
+        <w:gridCol w:w="1795"/>
+        <w:gridCol w:w="6835"/>
+      </w:tblGrid>
+      <w:tr>
+        <w:tc>
+          <w:tcPr>
+            <w:tcW w:w="1795" w:type="dxa"/>
+            <w:shd w:val="clear" w:color="auto" w:fill="BFBFBF" w:themeFill="background1" w:themeFillShade="BF"/>
+          </w:tcPr>
+          <w:p>
+            <w:r>
+              <w:rPr>
+                <w:rFonts w:hint="eastAsia"/>
+              </w:rPr>
+              <w:t>业务</w:t>
+            </w:r>
+            <w:r>
+              <w:rPr>
+                <w:rFonts w:hint="eastAsia"/>
+              </w:rPr>
+              <w:t>需求</w:t>
+            </w:r>
+            <w:r>
+              <w:t>编号</w:t>
+            </w:r>
+          </w:p>
+        </w:tc>
+        <w:tc>
+          <w:tcPr>
+            <w:tcW w:w="6835" w:type="dxa"/>
+          </w:tcPr>
+          <w:p>
+            <w:r>
+              <w:t>&lt;BR#001</w:t>
+            </w:r>
+            <w:r>
+              <w:rPr>
+                <w:rFonts w:hint="eastAsia"/>
+              </w:rPr>
+              <w:t>，</w:t>
+            </w:r>
+            <w:r>
+              <w:t>一个全局唯一的标号在整个开发工程中被跟踪</w:t>
+            </w:r>
+            <w:r>
+              <w:t>&gt;</w:t>
+            </w:r>
+          </w:p>
+        </w:tc>
+      </w:tr>
+      <w:tr>
+        <w:tc>
+          <w:tcPr>
+            <w:tcW w:w="1795" w:type="dxa"/>
+            <w:shd w:val="clear" w:color="auto" w:fill="BFBFBF" w:themeFill="background1" w:themeFillShade="BF"/>
+          </w:tcPr>
+          <w:p>
+            <w:r>
+              <w:rPr>
+                <w:rFonts w:hint="eastAsia"/>
+              </w:rPr>
+              <w:t>需求者</w:t>
+            </w:r>
+          </w:p>
+        </w:tc>
+        <w:tc>
+          <w:tcPr>
+            <w:tcW w:w="6835" w:type="dxa"/>
+          </w:tcPr>
+          <w:p>
+            <w:r>
+              <w:t>&lt;</w:t>
+            </w:r>
+            <w:r>
+              <w:rPr>
+                <w:rFonts w:hint="eastAsia"/>
+              </w:rPr>
+              <w:t>提出需求的</w:t>
+            </w:r>
+            <w:r>
+              <w:t>用户</w:t>
+            </w:r>
+            <w:r>
+              <w:t>&gt;</w:t>
+            </w:r>
+          </w:p>
+        </w:tc>
+      </w:tr>
+      <w:tr>
+        <w:tc>
+          <w:tcPr>
+            <w:tcW w:w="1795" w:type="dxa"/>
+            <w:shd w:val="clear" w:color="auto" w:fill="BFBFBF" w:themeFill="background1" w:themeFillShade="BF"/>
+          </w:tcPr>
+          <w:p>
+            <w:r>
+              <w:rPr>
+                <w:rFonts w:hint="eastAsia"/>
+              </w:rPr>
+              <w:t>需求描述</w:t>
+            </w:r>
+          </w:p>
+        </w:tc>
+        <w:tc>
+          <w:tcPr>
+            <w:tcW w:w="6835" w:type="dxa"/>
+          </w:tcPr>
+          <w:p>
+            <w:r>
+              <w:rPr>
+                <w:rFonts w:hint="eastAsia"/>
+              </w:rPr>
+              <w:t>&lt;</w:t>
+            </w:r>
+            <w:r>
+              <w:rPr>
+                <w:rFonts w:hint="eastAsia"/>
+              </w:rPr>
+              <w:t>业务需求</w:t>
+            </w:r>
+            <w:r>
+              <w:t>的概述</w:t>
+            </w:r>
+            <w:r>
+              <w:rPr>
+                <w:rFonts w:hint="eastAsia"/>
+              </w:rPr>
+              <w:t>&gt;</w:t>
+            </w:r>
+          </w:p>
+        </w:tc>
+      </w:tr>
+      <w:tr>
+        <w:tc>
+          <w:tcPr>
+            <w:tcW w:w="1795" w:type="dxa"/>
+            <w:shd w:val="clear" w:color="auto" w:fill="BFBFBF" w:themeFill="background1" w:themeFillShade="BF"/>
+          </w:tcPr>
+          <w:p>
+            <w:r>
+              <w:rPr>
+                <w:rFonts w:hint="eastAsia"/>
+              </w:rPr>
+              <w:t>需求级别</w:t>
+            </w:r>
+          </w:p>
+        </w:tc>
+        <w:tc>
+          <w:tcPr>
+            <w:tcW w:w="6835" w:type="dxa"/>
+          </w:tcPr>
+          <w:p>
+            <w:r>
+              <w:t>&lt;</w:t>
+            </w:r>
+            <w:r>
+              <w:rPr>
+                <w:rFonts w:hint="eastAsia"/>
+              </w:rPr>
+              <w:t>需求</w:t>
+            </w:r>
+            <w:r>
+              <w:t>实现的优先级，分为</w:t>
+            </w:r>
+            <w:r>
+              <w:t>1-</w:t>
+            </w:r>
+            <w:r>
+              <w:t>必须，</w:t>
+            </w:r>
+            <w:r>
+              <w:t>2-</w:t>
+            </w:r>
+            <w:r>
+              <w:t>可选</w:t>
+            </w:r>
+            <w:r>
+              <w:t>&gt;</w:t>
+            </w:r>
+          </w:p>
+        </w:tc>
+      </w:tr>
+    </w:tbl>
+    <w:p/>
+    <w:p>
+      <w:pPr>
         <w:pStyle w:val="Heading2"/>
       </w:pPr>
-      <w:bookmarkStart w:id="77" w:name="_Toc404374705"/>
+      <w:bookmarkStart w:id="77" w:name="_Toc404435550"/>
       <w:r>
         <w:rPr>
           <w:rFonts w:hint="eastAsia"/>
         </w:rPr>
-        <w:t>稳定性</w:t>
-      </w:r>
-      <w:r>
-        <w:t>需求</w:t>
+        <w:t>用户</w:t>
+      </w:r>
+      <w:r>
+        <w:t>需求列表</w:t>
       </w:r>
       <w:bookmarkEnd w:id="77"/>
     </w:p>
+    <w:p/>
+    <w:tbl>
+      <w:tblPr>
+        <w:tblStyle w:val="TableGrid"/>
+        <w:tblW w:w="0" w:type="auto"/>
+        <w:tblLook w:val="04A0" w:firstRow="1" w:lastRow="0" w:firstColumn="1" w:lastColumn="0" w:noHBand="0" w:noVBand="1"/>
+      </w:tblPr>
+      <w:tblGrid>
+        <w:gridCol w:w="1795"/>
+        <w:gridCol w:w="6835"/>
+      </w:tblGrid>
+      <w:tr>
+        <w:tc>
+          <w:tcPr>
+            <w:tcW w:w="1795" w:type="dxa"/>
+            <w:shd w:val="clear" w:color="auto" w:fill="BFBFBF" w:themeFill="background1" w:themeFillShade="BF"/>
+          </w:tcPr>
+          <w:p>
+            <w:r>
+              <w:rPr>
+                <w:rFonts w:hint="eastAsia"/>
+              </w:rPr>
+              <w:t>用户需求</w:t>
+            </w:r>
+            <w:r>
+              <w:t>编号</w:t>
+            </w:r>
+          </w:p>
+        </w:tc>
+        <w:tc>
+          <w:tcPr>
+            <w:tcW w:w="6835" w:type="dxa"/>
+          </w:tcPr>
+          <w:p>
+            <w:r>
+              <w:t>&lt;UR#001</w:t>
+            </w:r>
+            <w:r>
+              <w:rPr>
+                <w:rFonts w:hint="eastAsia"/>
+              </w:rPr>
+              <w:t>，</w:t>
+            </w:r>
+            <w:r>
+              <w:t>一个全局唯一的标号在整个开发工程中被跟踪</w:t>
+            </w:r>
+            <w:r>
+              <w:t>&gt;</w:t>
+            </w:r>
+          </w:p>
+        </w:tc>
+      </w:tr>
+      <w:tr>
+        <w:tc>
+          <w:tcPr>
+            <w:tcW w:w="1795" w:type="dxa"/>
+            <w:shd w:val="clear" w:color="auto" w:fill="BFBFBF" w:themeFill="background1" w:themeFillShade="BF"/>
+          </w:tcPr>
+          <w:p>
+            <w:r>
+              <w:rPr>
+                <w:rFonts w:hint="eastAsia"/>
+              </w:rPr>
+              <w:t>业务需求</w:t>
+            </w:r>
+            <w:r>
+              <w:t>编号</w:t>
+            </w:r>
+          </w:p>
+        </w:tc>
+        <w:tc>
+          <w:tcPr>
+            <w:tcW w:w="6835" w:type="dxa"/>
+          </w:tcPr>
+          <w:p>
+            <w:r>
+              <w:t>&lt;</w:t>
+            </w:r>
+            <w:r>
+              <w:rPr>
+                <w:rFonts w:hint="eastAsia"/>
+              </w:rPr>
+              <w:t>导出</w:t>
+            </w:r>
+            <w:r>
+              <w:t>本需求的业务需求唯一</w:t>
+            </w:r>
+            <w:r>
+              <w:rPr>
+                <w:rFonts w:hint="eastAsia"/>
+              </w:rPr>
+              <w:t>编号</w:t>
+            </w:r>
+            <w:r>
+              <w:t>&gt;</w:t>
+            </w:r>
+          </w:p>
+        </w:tc>
+      </w:tr>
+      <w:tr>
+        <w:tc>
+          <w:tcPr>
+            <w:tcW w:w="1795" w:type="dxa"/>
+            <w:shd w:val="clear" w:color="auto" w:fill="BFBFBF" w:themeFill="background1" w:themeFillShade="BF"/>
+          </w:tcPr>
+          <w:p>
+            <w:r>
+              <w:rPr>
+                <w:rFonts w:hint="eastAsia"/>
+              </w:rPr>
+              <w:t>需求</w:t>
+            </w:r>
+            <w:r>
+              <w:t>用户</w:t>
+            </w:r>
+          </w:p>
+        </w:tc>
+        <w:tc>
+          <w:tcPr>
+            <w:tcW w:w="6835" w:type="dxa"/>
+          </w:tcPr>
+          <w:p>
+            <w:r>
+              <w:t>&lt;</w:t>
+            </w:r>
+            <w:r>
+              <w:rPr>
+                <w:rFonts w:hint="eastAsia"/>
+              </w:rPr>
+              <w:t>提出需求的</w:t>
+            </w:r>
+            <w:r>
+              <w:t>用户</w:t>
+            </w:r>
+            <w:r>
+              <w:t>&gt;</w:t>
+            </w:r>
+          </w:p>
+        </w:tc>
+      </w:tr>
+      <w:tr>
+        <w:tc>
+          <w:tcPr>
+            <w:tcW w:w="1795" w:type="dxa"/>
+            <w:shd w:val="clear" w:color="auto" w:fill="BFBFBF" w:themeFill="background1" w:themeFillShade="BF"/>
+          </w:tcPr>
+          <w:p>
+            <w:r>
+              <w:rPr>
+                <w:rFonts w:hint="eastAsia"/>
+              </w:rPr>
+              <w:t>需求描述</w:t>
+            </w:r>
+          </w:p>
+        </w:tc>
+        <w:tc>
+          <w:tcPr>
+            <w:tcW w:w="6835" w:type="dxa"/>
+          </w:tcPr>
+          <w:p>
+            <w:r>
+              <w:rPr>
+                <w:rFonts w:hint="eastAsia"/>
+              </w:rPr>
+              <w:t>&lt;</w:t>
+            </w:r>
+            <w:r>
+              <w:rPr>
+                <w:rFonts w:hint="eastAsia"/>
+              </w:rPr>
+              <w:t>业务需求</w:t>
+            </w:r>
+            <w:r>
+              <w:t>的概述</w:t>
+            </w:r>
+            <w:r>
+              <w:rPr>
+                <w:rFonts w:hint="eastAsia"/>
+              </w:rPr>
+              <w:t>&gt;</w:t>
+            </w:r>
+          </w:p>
+        </w:tc>
+      </w:tr>
+    </w:tbl>
+    <w:p/>
     <w:p>
       <w:pPr>
         <w:pStyle w:val="Heading2"/>
       </w:pPr>
-      <w:bookmarkStart w:id="78" w:name="_Toc404374706"/>
+      <w:bookmarkStart w:id="78" w:name="_Toc404435551"/>
       <w:r>
         <w:rPr>
           <w:rFonts w:hint="eastAsia"/>
         </w:rPr>
-        <w:t>扩展性</w:t>
-      </w:r>
-      <w:r>
-        <w:t>需求</w:t>
+        <w:t>业务</w:t>
+      </w:r>
+      <w:r>
+        <w:t>规则</w:t>
       </w:r>
       <w:bookmarkEnd w:id="78"/>
     </w:p>
     <w:p>
-      <w:pPr>
-        <w:pStyle w:val="Heading2"/>
-      </w:pPr>
-      <w:bookmarkStart w:id="79" w:name="_Toc404374707"/>
+      <w:r>
+        <w:t>&lt;</w:t>
+      </w:r>
       <w:r>
         <w:rPr>
           <w:rFonts w:hint="eastAsia"/>
         </w:rPr>
-        <w:t>容错性</w:t>
-      </w:r>
-      <w:r>
-        <w:t>需求</w:t>
+        <w:t>对</w:t>
+      </w:r>
+      <w:r>
+        <w:t>业务流程中的一些规则定义，比如页面错误提示方式</w:t>
+      </w:r>
+      <w:r>
+        <w:rPr>
+          <w:rFonts w:hint="eastAsia"/>
+        </w:rPr>
+        <w:t>/</w:t>
+      </w:r>
+      <w:r>
+        <w:t>数字日期格式</w:t>
+      </w:r>
+      <w:r>
+        <w:t>&gt;</w:t>
+      </w:r>
+    </w:p>
+    <w:tbl>
+      <w:tblPr>
+        <w:tblStyle w:val="TableGrid"/>
+        <w:tblW w:w="0" w:type="auto"/>
+        <w:tblLook w:val="04A0" w:firstRow="1" w:lastRow="0" w:firstColumn="1" w:lastColumn="0" w:noHBand="0" w:noVBand="1"/>
+      </w:tblPr>
+      <w:tblGrid>
+        <w:gridCol w:w="1795"/>
+        <w:gridCol w:w="6835"/>
+      </w:tblGrid>
+      <w:tr>
+        <w:tc>
+          <w:tcPr>
+            <w:tcW w:w="1795" w:type="dxa"/>
+            <w:shd w:val="clear" w:color="auto" w:fill="BFBFBF" w:themeFill="background1" w:themeFillShade="BF"/>
+          </w:tcPr>
+          <w:p>
+            <w:r>
+              <w:rPr>
+                <w:rFonts w:hint="eastAsia"/>
+              </w:rPr>
+              <w:t>业务规则</w:t>
+            </w:r>
+            <w:r>
+              <w:t>编号</w:t>
+            </w:r>
+          </w:p>
+        </w:tc>
+        <w:tc>
+          <w:tcPr>
+            <w:tcW w:w="6835" w:type="dxa"/>
+            <w:shd w:val="clear" w:color="auto" w:fill="BFBFBF" w:themeFill="background1" w:themeFillShade="BF"/>
+          </w:tcPr>
+          <w:p>
+            <w:r>
+              <w:rPr>
+                <w:rFonts w:hint="eastAsia"/>
+                <w:shd w:val="clear" w:color="auto" w:fill="BFBFBF" w:themeFill="background1" w:themeFillShade="BF"/>
+              </w:rPr>
+              <w:t>业务</w:t>
+            </w:r>
+            <w:r>
+              <w:rPr>
+                <w:shd w:val="clear" w:color="auto" w:fill="BFBFBF" w:themeFill="background1" w:themeFillShade="BF"/>
+              </w:rPr>
+              <w:t>规则描述</w:t>
+            </w:r>
+          </w:p>
+        </w:tc>
+      </w:tr>
+      <w:tr>
+        <w:tc>
+          <w:tcPr>
+            <w:tcW w:w="1795" w:type="dxa"/>
+            <w:shd w:val="clear" w:color="auto" w:fill="FFFFFF" w:themeFill="background1"/>
+          </w:tcPr>
+          <w:p>
+            <w:r>
+              <w:rPr>
+                <w:rFonts w:hint="eastAsia"/>
+              </w:rPr>
+              <w:t>&lt;</w:t>
+            </w:r>
+            <w:r>
+              <w:t>BRL#001&gt;</w:t>
+            </w:r>
+          </w:p>
+        </w:tc>
+        <w:tc>
+          <w:tcPr>
+            <w:tcW w:w="6835" w:type="dxa"/>
+            <w:shd w:val="clear" w:color="auto" w:fill="FFFFFF" w:themeFill="background1"/>
+          </w:tcPr>
+          <w:p/>
+        </w:tc>
+      </w:tr>
+      <w:tr>
+        <w:tc>
+          <w:tcPr>
+            <w:tcW w:w="1795" w:type="dxa"/>
+            <w:shd w:val="clear" w:color="auto" w:fill="FFFFFF" w:themeFill="background1"/>
+          </w:tcPr>
+          <w:p/>
+        </w:tc>
+        <w:tc>
+          <w:tcPr>
+            <w:tcW w:w="6835" w:type="dxa"/>
+            <w:shd w:val="clear" w:color="auto" w:fill="FFFFFF" w:themeFill="background1"/>
+          </w:tcPr>
+          <w:p/>
+        </w:tc>
+      </w:tr>
+      <w:tr>
+        <w:tc>
+          <w:tcPr>
+            <w:tcW w:w="1795" w:type="dxa"/>
+            <w:shd w:val="clear" w:color="auto" w:fill="FFFFFF" w:themeFill="background1"/>
+          </w:tcPr>
+          <w:p/>
+        </w:tc>
+        <w:tc>
+          <w:tcPr>
+            <w:tcW w:w="6835" w:type="dxa"/>
+            <w:shd w:val="clear" w:color="auto" w:fill="FFFFFF" w:themeFill="background1"/>
+          </w:tcPr>
+          <w:p/>
+        </w:tc>
+      </w:tr>
+    </w:tbl>
+    <w:p/>
+    <w:p>
+      <w:pPr>
+        <w:pStyle w:val="Heading1"/>
+      </w:pPr>
+      <w:bookmarkStart w:id="79" w:name="_Toc404435552"/>
+      <w:r>
+        <w:rPr>
+          <w:rFonts w:hint="eastAsia"/>
+        </w:rPr>
+        <w:t>系统功能</w:t>
+      </w:r>
+      <w:r>
+        <w:t>用例</w:t>
       </w:r>
       <w:bookmarkEnd w:id="79"/>
     </w:p>
     <w:p>
-      <w:pPr>
-        <w:pStyle w:val="Heading2"/>
-      </w:pPr>
-      <w:bookmarkStart w:id="80" w:name="_Toc404374708"/>
       <w:r>
         <w:rPr>
           <w:rFonts w:hint="eastAsia"/>
         </w:rPr>
-        <w:t>排错性</w:t>
-      </w:r>
-      <w:r>
-        <w:t>需求</w:t>
-      </w:r>
-      <w:bookmarkEnd w:id="80"/>
+        <w:t>&lt;</w:t>
+      </w:r>
+      <w:r>
+        <w:rPr>
+          <w:rFonts w:hint="eastAsia"/>
+        </w:rPr>
+        <w:t>对</w:t>
+      </w:r>
+      <w:r>
+        <w:rPr>
+          <w:rFonts w:hint="eastAsia"/>
+        </w:rPr>
+        <w:t>4.3</w:t>
+      </w:r>
+      <w:r>
+        <w:rPr>
+          <w:rFonts w:hint="eastAsia"/>
+        </w:rPr>
+        <w:t>的</w:t>
+      </w:r>
+      <w:r>
+        <w:t>系统用例图进行细化</w:t>
+      </w:r>
+      <w:r>
+        <w:rPr>
+          <w:rFonts w:hint="eastAsia"/>
+        </w:rPr>
+        <w:t>&gt;</w:t>
+      </w:r>
     </w:p>
+    <w:tbl>
+      <w:tblPr>
+        <w:tblStyle w:val="TableGrid"/>
+        <w:tblW w:w="0" w:type="auto"/>
+        <w:tblLook w:val="04A0" w:firstRow="1" w:lastRow="0" w:firstColumn="1" w:lastColumn="0" w:noHBand="0" w:noVBand="1"/>
+      </w:tblPr>
+      <w:tblGrid>
+        <w:gridCol w:w="1795"/>
+        <w:gridCol w:w="6835"/>
+      </w:tblGrid>
+      <w:tr>
+        <w:tc>
+          <w:tcPr>
+            <w:tcW w:w="1795" w:type="dxa"/>
+            <w:shd w:val="clear" w:color="auto" w:fill="BFBFBF" w:themeFill="background1" w:themeFillShade="BF"/>
+          </w:tcPr>
+          <w:p>
+            <w:r>
+              <w:rPr>
+                <w:rFonts w:hint="eastAsia"/>
+              </w:rPr>
+              <w:t>用例</w:t>
+            </w:r>
+            <w:r>
+              <w:t>编号</w:t>
+            </w:r>
+          </w:p>
+        </w:tc>
+        <w:tc>
+          <w:tcPr>
+            <w:tcW w:w="6835" w:type="dxa"/>
+          </w:tcPr>
+          <w:p>
+            <w:r>
+              <w:t>&lt;UC</w:t>
+            </w:r>
+            <w:r>
+              <w:t>#001</w:t>
+            </w:r>
+            <w:r>
+              <w:rPr>
+                <w:rFonts w:hint="eastAsia"/>
+              </w:rPr>
+              <w:t>，</w:t>
+            </w:r>
+            <w:r>
+              <w:t>一个全局唯一的标号在整个开发工程中被跟踪</w:t>
+            </w:r>
+            <w:r>
+              <w:t>&gt;</w:t>
+            </w:r>
+          </w:p>
+        </w:tc>
+      </w:tr>
+      <w:tr>
+        <w:tc>
+          <w:tcPr>
+            <w:tcW w:w="1795" w:type="dxa"/>
+            <w:shd w:val="clear" w:color="auto" w:fill="BFBFBF" w:themeFill="background1" w:themeFillShade="BF"/>
+          </w:tcPr>
+          <w:p>
+            <w:pPr>
+              <w:rPr>
+                <w:rFonts w:hint="eastAsia"/>
+              </w:rPr>
+            </w:pPr>
+            <w:r>
+              <w:rPr>
+                <w:rFonts w:hint="eastAsia"/>
+              </w:rPr>
+              <w:t>用例</w:t>
+            </w:r>
+            <w:r>
+              <w:t>描述</w:t>
+            </w:r>
+          </w:p>
+        </w:tc>
+        <w:tc>
+          <w:tcPr>
+            <w:tcW w:w="6835" w:type="dxa"/>
+          </w:tcPr>
+          <w:p/>
+        </w:tc>
+      </w:tr>
+      <w:tr>
+        <w:tc>
+          <w:tcPr>
+            <w:tcW w:w="1795" w:type="dxa"/>
+            <w:shd w:val="clear" w:color="auto" w:fill="BFBFBF" w:themeFill="background1" w:themeFillShade="BF"/>
+          </w:tcPr>
+          <w:p>
+            <w:pPr>
+              <w:rPr>
+                <w:rFonts w:hint="eastAsia"/>
+              </w:rPr>
+            </w:pPr>
+            <w:r>
+              <w:rPr>
+                <w:rFonts w:hint="eastAsia"/>
+              </w:rPr>
+              <w:t>用例</w:t>
+            </w:r>
+            <w:r>
+              <w:t>来源</w:t>
+            </w:r>
+          </w:p>
+        </w:tc>
+        <w:tc>
+          <w:tcPr>
+            <w:tcW w:w="6835" w:type="dxa"/>
+          </w:tcPr>
+          <w:p>
+            <w:r>
+              <w:t>&lt;</w:t>
+            </w:r>
+            <w:r>
+              <w:rPr>
+                <w:rFonts w:hint="eastAsia"/>
+              </w:rPr>
+              <w:t>用例来源</w:t>
+            </w:r>
+            <w:r>
+              <w:t>的</w:t>
+            </w:r>
+            <w:r>
+              <w:t>UR#&gt;</w:t>
+            </w:r>
+          </w:p>
+        </w:tc>
+      </w:tr>
+      <w:tr>
+        <w:tc>
+          <w:tcPr>
+            <w:tcW w:w="1795" w:type="dxa"/>
+            <w:shd w:val="clear" w:color="auto" w:fill="BFBFBF" w:themeFill="background1" w:themeFillShade="BF"/>
+          </w:tcPr>
+          <w:p>
+            <w:pPr>
+              <w:rPr>
+                <w:rFonts w:hint="eastAsia"/>
+              </w:rPr>
+            </w:pPr>
+            <w:r>
+              <w:rPr>
+                <w:rFonts w:hint="eastAsia"/>
+              </w:rPr>
+              <w:t>用例</w:t>
+            </w:r>
+            <w:r>
+              <w:t>用户</w:t>
+            </w:r>
+          </w:p>
+        </w:tc>
+        <w:tc>
+          <w:tcPr>
+            <w:tcW w:w="6835" w:type="dxa"/>
+          </w:tcPr>
+          <w:p>
+            <w:r>
+              <w:t>&lt;USR#&gt;</w:t>
+            </w:r>
+          </w:p>
+        </w:tc>
+      </w:tr>
+      <w:tr>
+        <w:tc>
+          <w:tcPr>
+            <w:tcW w:w="1795" w:type="dxa"/>
+            <w:shd w:val="clear" w:color="auto" w:fill="BFBFBF" w:themeFill="background1" w:themeFillShade="BF"/>
+          </w:tcPr>
+          <w:p>
+            <w:pPr>
+              <w:rPr>
+                <w:rFonts w:hint="eastAsia"/>
+              </w:rPr>
+            </w:pPr>
+            <w:r>
+              <w:rPr>
+                <w:rFonts w:hint="eastAsia"/>
+              </w:rPr>
+              <w:t>用户界面</w:t>
+            </w:r>
+          </w:p>
+        </w:tc>
+        <w:tc>
+          <w:tcPr>
+            <w:tcW w:w="6835" w:type="dxa"/>
+          </w:tcPr>
+          <w:p>
+            <w:r>
+              <w:rPr>
+                <w:rFonts w:hint="eastAsia"/>
+              </w:rPr>
+              <w:t>&lt;</w:t>
+            </w:r>
+            <w:r>
+              <w:rPr>
+                <w:rFonts w:hint="eastAsia"/>
+              </w:rPr>
+              <w:t>业务需求</w:t>
+            </w:r>
+            <w:r>
+              <w:t>的概述</w:t>
+            </w:r>
+            <w:r>
+              <w:rPr>
+                <w:rFonts w:hint="eastAsia"/>
+              </w:rPr>
+              <w:t>&gt;</w:t>
+            </w:r>
+          </w:p>
+        </w:tc>
+      </w:tr>
+      <w:tr>
+        <w:tc>
+          <w:tcPr>
+            <w:tcW w:w="1795" w:type="dxa"/>
+            <w:shd w:val="clear" w:color="auto" w:fill="BFBFBF" w:themeFill="background1" w:themeFillShade="BF"/>
+          </w:tcPr>
+          <w:p>
+            <w:pPr>
+              <w:rPr>
+                <w:rFonts w:hint="eastAsia"/>
+              </w:rPr>
+            </w:pPr>
+            <w:r>
+              <w:rPr>
+                <w:rFonts w:hint="eastAsia"/>
+              </w:rPr>
+              <w:t>触发</w:t>
+            </w:r>
+            <w:r>
+              <w:t>条件</w:t>
+            </w:r>
+          </w:p>
+        </w:tc>
+        <w:tc>
+          <w:tcPr>
+            <w:tcW w:w="6835" w:type="dxa"/>
+          </w:tcPr>
+          <w:p>
+            <w:pPr>
+              <w:rPr>
+                <w:rFonts w:hint="eastAsia"/>
+              </w:rPr>
+            </w:pPr>
+            <w:r>
+              <w:t>&lt;</w:t>
+            </w:r>
+            <w:r>
+              <w:rPr>
+                <w:rFonts w:hint="eastAsia"/>
+              </w:rPr>
+              <w:t>开始</w:t>
+            </w:r>
+            <w:r>
+              <w:t>此用例的事件。</w:t>
+            </w:r>
+            <w:r>
+              <w:rPr>
+                <w:rFonts w:hint="eastAsia"/>
+              </w:rPr>
+              <w:t>触发者不必须向</w:t>
+            </w:r>
+            <w:r>
+              <w:t>该系统</w:t>
+            </w:r>
+            <w:r>
+              <w:rPr>
+                <w:rFonts w:hint="eastAsia"/>
+              </w:rPr>
+              <w:t>输入</w:t>
+            </w:r>
+            <w:r>
+              <w:t>事件</w:t>
+            </w:r>
+            <w:r>
+              <w:t>&gt;</w:t>
+            </w:r>
+          </w:p>
+        </w:tc>
+      </w:tr>
+      <w:tr>
+        <w:tc>
+          <w:tcPr>
+            <w:tcW w:w="1795" w:type="dxa"/>
+            <w:shd w:val="clear" w:color="auto" w:fill="BFBFBF" w:themeFill="background1" w:themeFillShade="BF"/>
+          </w:tcPr>
+          <w:p>
+            <w:pPr>
+              <w:rPr>
+                <w:rFonts w:hint="eastAsia"/>
+              </w:rPr>
+            </w:pPr>
+            <w:r>
+              <w:rPr>
+                <w:rFonts w:hint="eastAsia"/>
+              </w:rPr>
+              <w:t>前置</w:t>
+            </w:r>
+            <w:r>
+              <w:t>条件</w:t>
+            </w:r>
+          </w:p>
+        </w:tc>
+        <w:tc>
+          <w:tcPr>
+            <w:tcW w:w="6835" w:type="dxa"/>
+          </w:tcPr>
+          <w:p>
+            <w:pPr>
+              <w:rPr>
+                <w:rFonts w:hint="eastAsia"/>
+              </w:rPr>
+            </w:pPr>
+            <w:r>
+              <w:t>&lt;</w:t>
+            </w:r>
+            <w:r>
+              <w:rPr>
+                <w:rFonts w:hint="eastAsia"/>
+              </w:rPr>
+              <w:t>此</w:t>
+            </w:r>
+            <w:r>
+              <w:t>用例</w:t>
+            </w:r>
+            <w:r>
+              <w:rPr>
+                <w:rFonts w:hint="eastAsia"/>
+              </w:rPr>
+              <w:t>可以</w:t>
+            </w:r>
+            <w:r>
+              <w:t>开始前</w:t>
+            </w:r>
+            <w:r>
+              <w:rPr>
+                <w:rFonts w:hint="eastAsia"/>
+              </w:rPr>
+              <w:t>，</w:t>
+            </w:r>
+            <w:r>
+              <w:t>什么用例必须被执行</w:t>
+            </w:r>
+            <w:r>
+              <w:t>&gt;</w:t>
+            </w:r>
+          </w:p>
+        </w:tc>
+      </w:tr>
+      <w:tr>
+        <w:tc>
+          <w:tcPr>
+            <w:tcW w:w="1795" w:type="dxa"/>
+            <w:shd w:val="clear" w:color="auto" w:fill="BFBFBF" w:themeFill="background1" w:themeFillShade="BF"/>
+          </w:tcPr>
+          <w:p>
+            <w:pPr>
+              <w:rPr>
+                <w:rFonts w:hint="eastAsia"/>
+              </w:rPr>
+            </w:pPr>
+            <w:r>
+              <w:rPr>
+                <w:rFonts w:hint="eastAsia"/>
+              </w:rPr>
+              <w:t>后置</w:t>
+            </w:r>
+            <w:r>
+              <w:t>条件</w:t>
+            </w:r>
+          </w:p>
+        </w:tc>
+        <w:tc>
+          <w:tcPr>
+            <w:tcW w:w="6835" w:type="dxa"/>
+          </w:tcPr>
+          <w:p>
+            <w:pPr>
+              <w:rPr>
+                <w:rFonts w:hint="eastAsia"/>
+              </w:rPr>
+            </w:pPr>
+            <w:r>
+              <w:t>&lt;</w:t>
+            </w:r>
+            <w:r>
+              <w:rPr>
+                <w:rFonts w:hint="eastAsia"/>
+              </w:rPr>
+              <w:t>此</w:t>
+            </w:r>
+            <w:r>
+              <w:t>用例完成后什么为真</w:t>
+            </w:r>
+            <w:r>
+              <w:t>&gt;</w:t>
+            </w:r>
+          </w:p>
+        </w:tc>
+      </w:tr>
+      <w:tr>
+        <w:tc>
+          <w:tcPr>
+            <w:tcW w:w="1795" w:type="dxa"/>
+            <w:shd w:val="clear" w:color="auto" w:fill="BFBFBF" w:themeFill="background1" w:themeFillShade="BF"/>
+          </w:tcPr>
+          <w:p>
+            <w:pPr>
+              <w:rPr>
+                <w:rFonts w:hint="eastAsia"/>
+              </w:rPr>
+            </w:pPr>
+            <w:r>
+              <w:rPr>
+                <w:rFonts w:hint="eastAsia"/>
+              </w:rPr>
+              <w:t>主流程</w:t>
+            </w:r>
+          </w:p>
+        </w:tc>
+        <w:tc>
+          <w:tcPr>
+            <w:tcW w:w="6835" w:type="dxa"/>
+          </w:tcPr>
+          <w:p>
+            <w:pPr>
+              <w:rPr>
+                <w:rFonts w:hint="eastAsia"/>
+              </w:rPr>
+            </w:pPr>
+            <w:r>
+              <w:rPr>
+                <w:rFonts w:hint="eastAsia"/>
+              </w:rPr>
+              <w:t>&lt;</w:t>
+            </w:r>
+            <w:r>
+              <w:rPr>
+                <w:rFonts w:hint="eastAsia"/>
+              </w:rPr>
+              <w:t>不</w:t>
+            </w:r>
+            <w:r>
+              <w:t>产生例外的主要业务流程</w:t>
+            </w:r>
+            <w:r>
+              <w:rPr>
+                <w:rFonts w:hint="eastAsia"/>
+              </w:rPr>
+              <w:t>&gt;</w:t>
+            </w:r>
+          </w:p>
+        </w:tc>
+      </w:tr>
+      <w:tr>
+        <w:tc>
+          <w:tcPr>
+            <w:tcW w:w="1795" w:type="dxa"/>
+            <w:shd w:val="clear" w:color="auto" w:fill="BFBFBF" w:themeFill="background1" w:themeFillShade="BF"/>
+          </w:tcPr>
+          <w:p>
+            <w:pPr>
+              <w:rPr>
+                <w:rFonts w:hint="eastAsia"/>
+              </w:rPr>
+            </w:pPr>
+            <w:r>
+              <w:rPr>
+                <w:rFonts w:hint="eastAsia"/>
+              </w:rPr>
+              <w:t>备选</w:t>
+            </w:r>
+            <w:r>
+              <w:t>流程</w:t>
+            </w:r>
+          </w:p>
+        </w:tc>
+        <w:tc>
+          <w:tcPr>
+            <w:tcW w:w="6835" w:type="dxa"/>
+          </w:tcPr>
+          <w:p>
+            <w:pPr>
+              <w:rPr>
+                <w:rFonts w:hint="eastAsia"/>
+              </w:rPr>
+            </w:pPr>
+          </w:p>
+        </w:tc>
+      </w:tr>
+      <w:tr>
+        <w:tc>
+          <w:tcPr>
+            <w:tcW w:w="1795" w:type="dxa"/>
+            <w:shd w:val="clear" w:color="auto" w:fill="BFBFBF" w:themeFill="background1" w:themeFillShade="BF"/>
+          </w:tcPr>
+          <w:p>
+            <w:pPr>
+              <w:rPr>
+                <w:rFonts w:hint="eastAsia"/>
+              </w:rPr>
+            </w:pPr>
+            <w:r>
+              <w:rPr>
+                <w:rFonts w:hint="eastAsia"/>
+              </w:rPr>
+              <w:t>例外</w:t>
+            </w:r>
+          </w:p>
+        </w:tc>
+        <w:tc>
+          <w:tcPr>
+            <w:tcW w:w="6835" w:type="dxa"/>
+          </w:tcPr>
+          <w:p>
+            <w:pPr>
+              <w:rPr>
+                <w:rFonts w:hint="eastAsia"/>
+              </w:rPr>
+            </w:pPr>
+          </w:p>
+        </w:tc>
+      </w:tr>
+      <w:tr>
+        <w:tc>
+          <w:tcPr>
+            <w:tcW w:w="1795" w:type="dxa"/>
+            <w:shd w:val="clear" w:color="auto" w:fill="BFBFBF" w:themeFill="background1" w:themeFillShade="BF"/>
+          </w:tcPr>
+          <w:p>
+            <w:pPr>
+              <w:rPr>
+                <w:rFonts w:hint="eastAsia"/>
+              </w:rPr>
+            </w:pPr>
+            <w:r>
+              <w:rPr>
+                <w:rFonts w:hint="eastAsia"/>
+              </w:rPr>
+              <w:t>包含</w:t>
+            </w:r>
+            <w:r>
+              <w:t>用例</w:t>
+            </w:r>
+          </w:p>
+        </w:tc>
+        <w:tc>
+          <w:tcPr>
+            <w:tcW w:w="6835" w:type="dxa"/>
+          </w:tcPr>
+          <w:p>
+            <w:pPr>
+              <w:rPr>
+                <w:rFonts w:hint="eastAsia"/>
+              </w:rPr>
+            </w:pPr>
+            <w:r>
+              <w:t>&lt;</w:t>
+            </w:r>
+            <w:r>
+              <w:rPr>
+                <w:rFonts w:hint="eastAsia"/>
+              </w:rPr>
+              <w:t>该</w:t>
+            </w:r>
+            <w:r>
+              <w:t>用例包含的其他用例</w:t>
+            </w:r>
+            <w:r>
+              <w:t>&gt;</w:t>
+            </w:r>
+          </w:p>
+        </w:tc>
+      </w:tr>
+      <w:tr>
+        <w:tc>
+          <w:tcPr>
+            <w:tcW w:w="1795" w:type="dxa"/>
+            <w:shd w:val="clear" w:color="auto" w:fill="BFBFBF" w:themeFill="background1" w:themeFillShade="BF"/>
+          </w:tcPr>
+          <w:p>
+            <w:pPr>
+              <w:rPr>
+                <w:rFonts w:hint="eastAsia"/>
+              </w:rPr>
+            </w:pPr>
+            <w:r>
+              <w:rPr>
+                <w:rFonts w:hint="eastAsia"/>
+              </w:rPr>
+              <w:t>非</w:t>
+            </w:r>
+            <w:r>
+              <w:t>功能性需求</w:t>
+            </w:r>
+          </w:p>
+        </w:tc>
+        <w:tc>
+          <w:tcPr>
+            <w:tcW w:w="6835" w:type="dxa"/>
+          </w:tcPr>
+          <w:p>
+            <w:pPr>
+              <w:rPr>
+                <w:rFonts w:hint="eastAsia"/>
+              </w:rPr>
+            </w:pPr>
+          </w:p>
+        </w:tc>
+      </w:tr>
+      <w:tr>
+        <w:tc>
+          <w:tcPr>
+            <w:tcW w:w="1795" w:type="dxa"/>
+            <w:shd w:val="clear" w:color="auto" w:fill="BFBFBF" w:themeFill="background1" w:themeFillShade="BF"/>
+          </w:tcPr>
+          <w:p>
+            <w:pPr>
+              <w:rPr>
+                <w:rFonts w:hint="eastAsia"/>
+              </w:rPr>
+            </w:pPr>
+            <w:r>
+              <w:rPr>
+                <w:rFonts w:hint="eastAsia"/>
+              </w:rPr>
+              <w:t>其他</w:t>
+            </w:r>
+            <w:r>
+              <w:t>说明</w:t>
+            </w:r>
+            <w:bookmarkStart w:id="80" w:name="_GoBack"/>
+            <w:bookmarkEnd w:id="80"/>
+          </w:p>
+        </w:tc>
+        <w:tc>
+          <w:tcPr>
+            <w:tcW w:w="6835" w:type="dxa"/>
+          </w:tcPr>
+          <w:p>
+            <w:pPr>
+              <w:rPr>
+                <w:rFonts w:hint="eastAsia"/>
+              </w:rPr>
+            </w:pPr>
+          </w:p>
+        </w:tc>
+      </w:tr>
+    </w:tbl>
+    <w:p/>
     <w:p>
       <w:pPr>
         <w:pStyle w:val="Heading1"/>
       </w:pPr>
-      <w:bookmarkStart w:id="81" w:name="_Toc404374709"/>
+      <w:bookmarkStart w:id="81" w:name="_Toc404435553"/>
       <w:r>
         <w:rPr>
           <w:rFonts w:hint="eastAsia"/>
         </w:rPr>
-        <w:t>接口</w:t>
-      </w:r>
-      <w:r>
-        <w:t>需求</w:t>
+        <w:t>非</w:t>
+      </w:r>
+      <w:r>
+        <w:t>功能性需求</w:t>
       </w:r>
       <w:bookmarkEnd w:id="81"/>
     </w:p>
@@ -6454,15 +6760,15 @@
       <w:pPr>
         <w:pStyle w:val="Heading2"/>
       </w:pPr>
-      <w:bookmarkStart w:id="82" w:name="_Toc404374710"/>
+      <w:bookmarkStart w:id="82" w:name="_Toc404435554"/>
       <w:r>
         <w:rPr>
           <w:rFonts w:hint="eastAsia"/>
         </w:rPr>
-        <w:t>用户</w:t>
-      </w:r>
-      <w:r>
-        <w:t>接口需求</w:t>
+        <w:t>安全性</w:t>
+      </w:r>
+      <w:r>
+        <w:t>需求</w:t>
       </w:r>
       <w:bookmarkEnd w:id="82"/>
     </w:p>
@@ -6470,28 +6776,28 @@
       <w:pPr>
         <w:pStyle w:val="Heading2"/>
       </w:pPr>
-      <w:bookmarkStart w:id="83" w:name="_Toc404374711"/>
+      <w:bookmarkStart w:id="83" w:name="_Toc404435555"/>
       <w:r>
         <w:rPr>
           <w:rFonts w:hint="eastAsia"/>
         </w:rPr>
-        <w:t>系统</w:t>
-      </w:r>
-      <w:r>
-        <w:t>接口需求</w:t>
+        <w:t>性能</w:t>
+      </w:r>
+      <w:r>
+        <w:t>需求</w:t>
       </w:r>
       <w:bookmarkEnd w:id="83"/>
     </w:p>
     <w:p>
       <w:pPr>
-        <w:pStyle w:val="Heading1"/>
-      </w:pPr>
-      <w:bookmarkStart w:id="84" w:name="_Toc404374712"/>
+        <w:pStyle w:val="Heading2"/>
+      </w:pPr>
+      <w:bookmarkStart w:id="84" w:name="_Toc404435556"/>
       <w:r>
         <w:rPr>
           <w:rFonts w:hint="eastAsia"/>
         </w:rPr>
-        <w:t>测试</w:t>
+        <w:t>稳定性</w:t>
       </w:r>
       <w:r>
         <w:t>需求</w:t>
@@ -6500,14 +6806,14 @@
     </w:p>
     <w:p>
       <w:pPr>
-        <w:pStyle w:val="Heading1"/>
-      </w:pPr>
-      <w:bookmarkStart w:id="85" w:name="_Toc404374713"/>
+        <w:pStyle w:val="Heading2"/>
+      </w:pPr>
+      <w:bookmarkStart w:id="85" w:name="_Toc404435557"/>
       <w:r>
         <w:rPr>
           <w:rFonts w:hint="eastAsia"/>
         </w:rPr>
-        <w:t>培训</w:t>
+        <w:t>扩展性</w:t>
       </w:r>
       <w:r>
         <w:t>需求</w:t>
@@ -6516,19 +6822,131 @@
     </w:p>
     <w:p>
       <w:pPr>
+        <w:pStyle w:val="Heading2"/>
+      </w:pPr>
+      <w:bookmarkStart w:id="86" w:name="_Toc404435558"/>
+      <w:r>
+        <w:rPr>
+          <w:rFonts w:hint="eastAsia"/>
+        </w:rPr>
+        <w:t>容错性</w:t>
+      </w:r>
+      <w:r>
+        <w:t>需求</w:t>
+      </w:r>
+      <w:bookmarkEnd w:id="86"/>
+    </w:p>
+    <w:p>
+      <w:pPr>
+        <w:pStyle w:val="Heading2"/>
+      </w:pPr>
+      <w:bookmarkStart w:id="87" w:name="_Toc404435559"/>
+      <w:r>
+        <w:rPr>
+          <w:rFonts w:hint="eastAsia"/>
+        </w:rPr>
+        <w:t>排错性</w:t>
+      </w:r>
+      <w:r>
+        <w:t>需求</w:t>
+      </w:r>
+      <w:bookmarkEnd w:id="87"/>
+    </w:p>
+    <w:p>
+      <w:pPr>
         <w:pStyle w:val="Heading1"/>
       </w:pPr>
-      <w:bookmarkStart w:id="86" w:name="_Toc404374714"/>
+      <w:bookmarkStart w:id="88" w:name="_Toc404435560"/>
       <w:r>
         <w:rPr>
           <w:rFonts w:hint="eastAsia"/>
         </w:rPr>
+        <w:t>接口</w:t>
+      </w:r>
+      <w:r>
+        <w:t>需求</w:t>
+      </w:r>
+      <w:bookmarkEnd w:id="88"/>
+    </w:p>
+    <w:p>
+      <w:pPr>
+        <w:pStyle w:val="Heading2"/>
+      </w:pPr>
+      <w:bookmarkStart w:id="89" w:name="_Toc404435561"/>
+      <w:r>
+        <w:rPr>
+          <w:rFonts w:hint="eastAsia"/>
+        </w:rPr>
+        <w:t>用户</w:t>
+      </w:r>
+      <w:r>
+        <w:t>接口需求</w:t>
+      </w:r>
+      <w:bookmarkEnd w:id="89"/>
+    </w:p>
+    <w:p>
+      <w:pPr>
+        <w:pStyle w:val="Heading2"/>
+      </w:pPr>
+      <w:bookmarkStart w:id="90" w:name="_Toc404435562"/>
+      <w:r>
+        <w:rPr>
+          <w:rFonts w:hint="eastAsia"/>
+        </w:rPr>
+        <w:t>系统</w:t>
+      </w:r>
+      <w:r>
+        <w:t>接口需求</w:t>
+      </w:r>
+      <w:bookmarkEnd w:id="90"/>
+    </w:p>
+    <w:p>
+      <w:pPr>
+        <w:pStyle w:val="Heading1"/>
+      </w:pPr>
+      <w:bookmarkStart w:id="91" w:name="_Toc404435563"/>
+      <w:r>
+        <w:rPr>
+          <w:rFonts w:hint="eastAsia"/>
+        </w:rPr>
+        <w:t>测试</w:t>
+      </w:r>
+      <w:r>
+        <w:t>需求</w:t>
+      </w:r>
+      <w:bookmarkEnd w:id="91"/>
+    </w:p>
+    <w:p>
+      <w:pPr>
+        <w:pStyle w:val="Heading1"/>
+      </w:pPr>
+      <w:bookmarkStart w:id="92" w:name="_Toc404435564"/>
+      <w:r>
+        <w:rPr>
+          <w:rFonts w:hint="eastAsia"/>
+        </w:rPr>
+        <w:t>培训</w:t>
+      </w:r>
+      <w:r>
+        <w:t>需求</w:t>
+      </w:r>
+      <w:bookmarkEnd w:id="92"/>
+    </w:p>
+    <w:p>
+      <w:pPr>
+        <w:pStyle w:val="Heading1"/>
+      </w:pPr>
+      <w:bookmarkStart w:id="93" w:name="_Toc404435565"/>
+      <w:r>
+        <w:rPr>
+          <w:rFonts w:hint="eastAsia"/>
+        </w:rPr>
         <w:t>产品</w:t>
       </w:r>
       <w:r>
         <w:t>发展蓝图</w:t>
       </w:r>
-      <w:bookmarkEnd w:id="86"/>
+      <w:bookmarkEnd w:id="93"/>
     </w:p>
     <w:p>
       <w:r>
@@ -6642,14 +7060,14 @@
       <w:pPr>
         <w:pStyle w:val="Heading1"/>
       </w:pPr>
-      <w:bookmarkStart w:id="87" w:name="_Toc404374715"/>
+      <w:bookmarkStart w:id="94" w:name="_Toc404435566"/>
       <w:r>
         <w:rPr>
           <w:rFonts w:hint="eastAsia"/>
         </w:rPr>
         <w:t>附录</w:t>
       </w:r>
-      <w:bookmarkEnd w:id="87"/>
+      <w:bookmarkEnd w:id="94"/>
     </w:p>
     <w:sectPr>
       <w:headerReference w:type="default" r:id="rId9"/>
@@ -6728,7 +7146,7 @@
           <w:rPr>
             <w:noProof/>
           </w:rPr>
-          <w:t>6</w:t>
+          <w:t>5</w:t>
         </w:r>
         <w:r>
           <w:rPr>
@@ -7004,7 +7422,7 @@
                               <w:noProof/>
                               <w:color w:val="FFFFFF" w:themeColor="background1"/>
                             </w:rPr>
-                            <w:t>1</w:t>
+                            <w:t>6</w:t>
                           </w:r>
                           <w:r>
                             <w:rPr>
@@ -7033,6 +7451,10 @@
         </mc:Choice>
         <mc:Fallback>
           <w:pict>
+            <v:shapetype id="_x0000_t202" coordsize="21600,21600" o:spt="202" path="m,l,21600r21600,l21600,xe">
+              <v:stroke joinstyle="miter"/>
+              <v:path gradientshapeok="t" o:connecttype="rect"/>
+            </v:shapetype>
             <v:shape id="Text Box 219" o:spid="_x0000_s1029" type="#_x0000_t202" style="position:absolute;margin-left:0;margin-top:0;width:1in;height:13.45pt;z-index:251659264;visibility:visible;mso-wrap-style:square;mso-width-percent:1000;mso-height-percent:0;mso-wrap-distance-left:9pt;mso-wrap-distance-top:0;mso-wrap-distance-right:9pt;mso-wrap-distance-bottom:0;mso-position-horizontal:left;mso-position-horizontal-relative:page;mso-position-vertical:center;mso-position-vertical-relative:top-margin-area;mso-width-percent:1000;mso-height-percent:0;mso-width-relative:left-margin-area;mso-height-relative:page;v-text-anchor:middle" o:gfxdata="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" o:allowincell="f" fillcolor="#a8d08d [1945]" stroked="f">
               <v:textbox style="mso-fit-shape-to-text:t" inset=",0,,0">
                 <w:txbxContent>
@@ -7058,7 +7480,7 @@
                         <w:noProof/>
                         <w:color w:val="FFFFFF" w:themeColor="background1"/>
                       </w:rPr>
-                      <w:t>1</w:t>
+                      <w:t>6</w:t>
                     </w:r>
                     <w:r>
                       <w:rPr>
@@ -10455,7 +10877,7 @@
 </file>
 
 <file path=customXml/itemProps2.xml><?xml version="1.0" encoding="utf-8"?>
-<ds:datastoreItem xmlns:ds="http://schemas.openxmlformats.org/officeDocument/2006/customXml" ds:itemID="{882492B9-B962-40AB-B932-F4D75CAF7871}">
+<ds:datastoreItem xmlns:ds="http://schemas.openxmlformats.org/officeDocument/2006/customXml" ds:itemID="{C3BDB78F-AC28-4A0E-A8EB-EB69C12405A1}">
   <ds:schemaRefs>
     <ds:schemaRef ds:uri="http://schemas.openxmlformats.org/officeDocument/2006/bibliography"/>
   </ds:schemaRefs>

</xml_diff>